<commit_message>
agregado cruze Fortalezas - Amenazas
</commit_message>
<xml_diff>
--- a/Proyecto.docx
+++ b/Proyecto.docx
@@ -11,8 +11,6 @@
           <w:lang w:eastAsia="es-ES"/>
         </w:rPr>
       </w:pPr>
-      <w:bookmarkStart w:id="0" w:name="_GoBack"/>
-      <w:bookmarkEnd w:id="0"/>
       <w:r>
         <w:rPr>
           <w:rFonts w:ascii="Baskerville Old Face" w:hAnsi="Baskerville Old Face"/>
@@ -2736,7 +2734,7 @@
           <w:rFonts w:ascii="Baskerville Old Face" w:hAnsi="Baskerville Old Face"/>
         </w:rPr>
       </w:pPr>
-      <w:bookmarkStart w:id="1" w:name="_Toc405258358"/>
+      <w:bookmarkStart w:id="0" w:name="_Toc405258358"/>
       <w:r>
         <w:rPr>
           <w:rFonts w:ascii="Baskerville Old Face" w:hAnsi="Baskerville Old Face"/>
@@ -2744,7 +2742,7 @@
         <w:lastRenderedPageBreak/>
         <w:t>CAPITULO I</w:t>
       </w:r>
-      <w:bookmarkEnd w:id="1"/>
+      <w:bookmarkEnd w:id="0"/>
     </w:p>
     <w:p>
       <w:pPr>
@@ -2753,14 +2751,14 @@
           <w:rFonts w:ascii="Baskerville Old Face" w:hAnsi="Baskerville Old Face"/>
         </w:rPr>
       </w:pPr>
-      <w:bookmarkStart w:id="2" w:name="_Toc405258359"/>
+      <w:bookmarkStart w:id="1" w:name="_Toc405258359"/>
       <w:r>
         <w:rPr>
           <w:rFonts w:ascii="Baskerville Old Face" w:hAnsi="Baskerville Old Face"/>
         </w:rPr>
         <w:t>DIAGNOSTICO SITUACIONAL</w:t>
       </w:r>
-      <w:bookmarkEnd w:id="2"/>
+      <w:bookmarkEnd w:id="1"/>
     </w:p>
     <w:p/>
     <w:p>
@@ -2781,14 +2779,14 @@
           <w:rFonts w:ascii="Baskerville Old Face" w:hAnsi="Baskerville Old Face"/>
         </w:rPr>
       </w:pPr>
-      <w:bookmarkStart w:id="3" w:name="_Toc405258360"/>
+      <w:bookmarkStart w:id="2" w:name="_Toc405258360"/>
       <w:r>
         <w:rPr>
           <w:rFonts w:ascii="Baskerville Old Face" w:hAnsi="Baskerville Old Face"/>
         </w:rPr>
         <w:t>ANTECEDENTES</w:t>
       </w:r>
-      <w:bookmarkEnd w:id="3"/>
+      <w:bookmarkEnd w:id="2"/>
     </w:p>
     <w:p>
       <w:pPr>
@@ -2862,14 +2860,14 @@
           <w:rFonts w:ascii="Baskerville Old Face" w:hAnsi="Baskerville Old Face"/>
         </w:rPr>
       </w:pPr>
-      <w:bookmarkStart w:id="4" w:name="_Toc405258361"/>
+      <w:bookmarkStart w:id="3" w:name="_Toc405258361"/>
       <w:r>
         <w:rPr>
           <w:rFonts w:ascii="Baskerville Old Face" w:hAnsi="Baskerville Old Face"/>
         </w:rPr>
         <w:t>UBICACIÓN</w:t>
       </w:r>
-      <w:bookmarkEnd w:id="4"/>
+      <w:bookmarkEnd w:id="3"/>
     </w:p>
     <w:p>
       <w:pPr>
@@ -3060,14 +3058,14 @@
           <w:rFonts w:ascii="Baskerville Old Face" w:hAnsi="Baskerville Old Face"/>
         </w:rPr>
       </w:pPr>
-      <w:bookmarkStart w:id="5" w:name="_Toc405258362"/>
+      <w:bookmarkStart w:id="4" w:name="_Toc405258362"/>
       <w:r>
         <w:rPr>
           <w:rFonts w:ascii="Baskerville Old Face" w:hAnsi="Baskerville Old Face"/>
         </w:rPr>
         <w:t>DESCRIPCION DE LA EMPRESA</w:t>
       </w:r>
-      <w:bookmarkEnd w:id="5"/>
+      <w:bookmarkEnd w:id="4"/>
     </w:p>
     <w:p>
       <w:pPr>
@@ -3162,14 +3160,14 @@
           <w:rFonts w:ascii="Baskerville Old Face" w:hAnsi="Baskerville Old Face"/>
         </w:rPr>
       </w:pPr>
-      <w:bookmarkStart w:id="6" w:name="_Toc405258363"/>
+      <w:bookmarkStart w:id="5" w:name="_Toc405258363"/>
       <w:r>
         <w:rPr>
           <w:rFonts w:ascii="Baskerville Old Face" w:hAnsi="Baskerville Old Face"/>
         </w:rPr>
         <w:t>VISION</w:t>
       </w:r>
-      <w:bookmarkEnd w:id="6"/>
+      <w:bookmarkEnd w:id="5"/>
     </w:p>
     <w:p>
       <w:pPr>
@@ -3215,14 +3213,14 @@
           <w:rFonts w:ascii="Baskerville Old Face" w:hAnsi="Baskerville Old Face"/>
         </w:rPr>
       </w:pPr>
-      <w:bookmarkStart w:id="7" w:name="_Toc405258364"/>
+      <w:bookmarkStart w:id="6" w:name="_Toc405258364"/>
       <w:r>
         <w:rPr>
           <w:rFonts w:ascii="Baskerville Old Face" w:hAnsi="Baskerville Old Face"/>
         </w:rPr>
         <w:t>MISION</w:t>
       </w:r>
-      <w:bookmarkEnd w:id="7"/>
+      <w:bookmarkEnd w:id="6"/>
     </w:p>
     <w:p>
       <w:pPr>
@@ -3262,14 +3260,14 @@
           <w:rFonts w:ascii="Baskerville Old Face" w:hAnsi="Baskerville Old Face"/>
         </w:rPr>
       </w:pPr>
-      <w:bookmarkStart w:id="8" w:name="_Toc405258365"/>
+      <w:bookmarkStart w:id="7" w:name="_Toc405258365"/>
       <w:r>
         <w:rPr>
           <w:rFonts w:ascii="Baskerville Old Face" w:hAnsi="Baskerville Old Face"/>
         </w:rPr>
         <w:t>FUNCIONES</w:t>
       </w:r>
-      <w:bookmarkEnd w:id="8"/>
+      <w:bookmarkEnd w:id="7"/>
     </w:p>
     <w:p>
       <w:pPr>
@@ -3282,14 +3280,14 @@
           <w:rFonts w:ascii="Baskerville Old Face" w:hAnsi="Baskerville Old Face"/>
         </w:rPr>
       </w:pPr>
-      <w:bookmarkStart w:id="9" w:name="_Toc405258366"/>
+      <w:bookmarkStart w:id="8" w:name="_Toc405258366"/>
       <w:r>
         <w:rPr>
           <w:rFonts w:ascii="Baskerville Old Face" w:hAnsi="Baskerville Old Face"/>
         </w:rPr>
         <w:t>OBJETIVOS</w:t>
       </w:r>
-      <w:bookmarkEnd w:id="9"/>
+      <w:bookmarkEnd w:id="8"/>
     </w:p>
     <w:p>
       <w:pPr>
@@ -3498,14 +3496,14 @@
           <w:rFonts w:ascii="Baskerville Old Face" w:hAnsi="Baskerville Old Face"/>
         </w:rPr>
       </w:pPr>
-      <w:bookmarkStart w:id="10" w:name="_Toc405258367"/>
+      <w:bookmarkStart w:id="9" w:name="_Toc405258367"/>
       <w:r>
         <w:rPr>
           <w:rFonts w:ascii="Baskerville Old Face" w:hAnsi="Baskerville Old Face"/>
         </w:rPr>
         <w:t>SITUACION ACTUAL DEL ORGANO INFORMATICA</w:t>
       </w:r>
-      <w:bookmarkEnd w:id="10"/>
+      <w:bookmarkEnd w:id="9"/>
     </w:p>
     <w:p>
       <w:pPr>
@@ -3518,14 +3516,14 @@
           <w:rFonts w:ascii="Baskerville Old Face" w:hAnsi="Baskerville Old Face"/>
         </w:rPr>
       </w:pPr>
-      <w:bookmarkStart w:id="11" w:name="_Toc405258368"/>
+      <w:bookmarkStart w:id="10" w:name="_Toc405258368"/>
       <w:r>
         <w:rPr>
           <w:rFonts w:ascii="Baskerville Old Face" w:hAnsi="Baskerville Old Face"/>
         </w:rPr>
         <w:t>RECURSOS HUMANOS</w:t>
       </w:r>
-      <w:bookmarkEnd w:id="11"/>
+      <w:bookmarkEnd w:id="10"/>
     </w:p>
     <w:p>
       <w:pPr>
@@ -3962,14 +3960,14 @@
           <w:rFonts w:ascii="Baskerville Old Face" w:hAnsi="Baskerville Old Face"/>
         </w:rPr>
       </w:pPr>
-      <w:bookmarkStart w:id="12" w:name="_Toc405258369"/>
+      <w:bookmarkStart w:id="11" w:name="_Toc405258369"/>
       <w:r>
         <w:rPr>
           <w:rFonts w:ascii="Baskerville Old Face" w:hAnsi="Baskerville Old Face"/>
         </w:rPr>
         <w:t>RECURSOS INFORMATICOS Y TECNOLOGICOS</w:t>
       </w:r>
-      <w:bookmarkEnd w:id="12"/>
+      <w:bookmarkEnd w:id="11"/>
     </w:p>
     <w:p>
       <w:pPr>
@@ -4409,36 +4407,14 @@
           <w:rFonts w:ascii="Baskerville Old Face" w:hAnsi="Baskerville Old Face"/>
         </w:rPr>
       </w:pPr>
-      <w:bookmarkStart w:id="13" w:name="_Toc405258370"/>
+      <w:bookmarkStart w:id="12" w:name="_Toc405258370"/>
       <w:r>
         <w:rPr>
           <w:rFonts w:ascii="Baskerville Old Face" w:hAnsi="Baskerville Old Face"/>
         </w:rPr>
-        <w:t>ORGAN</w:t>
+        <w:t>ORGANIGRAMA</w:t>
       </w:r>
-      <w:commentRangeStart w:id="14"/>
-      <w:r>
-        <w:rPr>
-          <w:rFonts w:ascii="Baskerville Old Face" w:hAnsi="Baskerville Old Face"/>
-        </w:rPr>
-        <w:t>IGRAM</w:t>
-      </w:r>
-      <w:commentRangeEnd w:id="14"/>
-      <w:r>
-        <w:rPr>
-          <w:rStyle w:val="Refdecomentario"/>
-          <w:rFonts w:asciiTheme="minorHAnsi" w:eastAsiaTheme="minorHAnsi" w:hAnsiTheme="minorHAnsi" w:cstheme="minorBidi"/>
-          <w:color w:val="auto"/>
-        </w:rPr>
-        <w:commentReference w:id="14"/>
-      </w:r>
-      <w:r>
-        <w:rPr>
-          <w:rFonts w:ascii="Baskerville Old Face" w:hAnsi="Baskerville Old Face"/>
-        </w:rPr>
-        <w:t>A</w:t>
-      </w:r>
-      <w:bookmarkEnd w:id="13"/>
+      <w:bookmarkEnd w:id="12"/>
     </w:p>
     <w:p>
       <w:pPr>
@@ -7805,7 +7781,7 @@
           <w:rFonts w:ascii="Baskerville Old Face" w:hAnsi="Baskerville Old Face"/>
         </w:rPr>
       </w:pPr>
-      <w:bookmarkStart w:id="15" w:name="_Toc405258371"/>
+      <w:bookmarkStart w:id="13" w:name="_Toc405258371"/>
       <w:r>
         <w:rPr>
           <w:rFonts w:ascii="Baskerville Old Face" w:hAnsi="Baskerville Old Face"/>
@@ -7813,7 +7789,7 @@
         <w:lastRenderedPageBreak/>
         <w:t>CAPITULO II</w:t>
       </w:r>
-      <w:bookmarkEnd w:id="15"/>
+      <w:bookmarkEnd w:id="13"/>
     </w:p>
     <w:p>
       <w:pPr>
@@ -7829,14 +7805,14 @@
           <w:rFonts w:ascii="Baskerville Old Face" w:hAnsi="Baskerville Old Face"/>
         </w:rPr>
       </w:pPr>
-      <w:bookmarkStart w:id="16" w:name="_Toc405258372"/>
+      <w:bookmarkStart w:id="14" w:name="_Toc405258372"/>
       <w:r>
         <w:rPr>
           <w:rFonts w:ascii="Baskerville Old Face" w:hAnsi="Baskerville Old Face"/>
         </w:rPr>
         <w:t>2 ANALISIS DE FACTORES INTERNOS/EXTERNOS</w:t>
       </w:r>
-      <w:bookmarkEnd w:id="16"/>
+      <w:bookmarkEnd w:id="14"/>
     </w:p>
     <w:p>
       <w:pPr>
@@ -7852,14 +7828,14 @@
           <w:rFonts w:ascii="Baskerville Old Face" w:hAnsi="Baskerville Old Face"/>
         </w:rPr>
       </w:pPr>
-      <w:bookmarkStart w:id="17" w:name="_Toc405258373"/>
+      <w:bookmarkStart w:id="15" w:name="_Toc405258373"/>
       <w:r>
         <w:rPr>
           <w:rFonts w:ascii="Baskerville Old Face" w:hAnsi="Baskerville Old Face"/>
         </w:rPr>
         <w:t>2.1 ANALISIS EXTERNO</w:t>
       </w:r>
-      <w:bookmarkEnd w:id="17"/>
+      <w:bookmarkEnd w:id="15"/>
     </w:p>
     <w:p>
       <w:pPr>
@@ -7899,8 +7875,8 @@
         <w:tblLook w:val="04A0" w:firstRow="1" w:lastRow="0" w:firstColumn="1" w:lastColumn="0" w:noHBand="0" w:noVBand="1"/>
       </w:tblPr>
       <w:tblGrid>
-        <w:gridCol w:w="4000"/>
-        <w:gridCol w:w="4000"/>
+        <w:gridCol w:w="3884"/>
+        <w:gridCol w:w="3890"/>
       </w:tblGrid>
       <w:tr>
         <w:tc>
@@ -8265,15 +8241,17 @@
           <w:rFonts w:ascii="Baskerville Old Face" w:hAnsi="Baskerville Old Face"/>
         </w:rPr>
       </w:pPr>
-      <w:bookmarkStart w:id="18" w:name="_Toc405258374"/>
+      <w:bookmarkStart w:id="16" w:name="_Toc405258374"/>
       <w:r>
         <w:rPr>
           <w:rFonts w:ascii="Baskerville Old Face" w:hAnsi="Baskerville Old Face"/>
         </w:rPr>
         <w:t>2.2 ANALISIS INTERNO</w:t>
       </w:r>
-      <w:bookmarkEnd w:id="18"/>
-    </w:p>
+      <w:bookmarkEnd w:id="16"/>
+    </w:p>
+    <w:p/>
+    <w:p/>
     <w:p>
       <w:pPr>
         <w:pStyle w:val="Ttulo2"/>
@@ -8281,15 +8259,16 @@
           <w:rFonts w:ascii="Baskerville Old Face" w:hAnsi="Baskerville Old Face"/>
         </w:rPr>
       </w:pPr>
-      <w:bookmarkStart w:id="19" w:name="_Toc405258375"/>
+      <w:bookmarkStart w:id="17" w:name="_Toc405258375"/>
       <w:r>
         <w:rPr>
           <w:rFonts w:ascii="Baskerville Old Face" w:hAnsi="Baskerville Old Face"/>
         </w:rPr>
         <w:t>2.2.1 MATRIZ DEL FACTOR INTERNO</w:t>
       </w:r>
-      <w:bookmarkEnd w:id="19"/>
-    </w:p>
+      <w:bookmarkEnd w:id="17"/>
+    </w:p>
+    <w:p/>
     <w:p>
       <w:pPr>
         <w:rPr>
@@ -8305,8 +8284,8 @@
         <w:tblLook w:val="04A0" w:firstRow="1" w:lastRow="0" w:firstColumn="1" w:lastColumn="0" w:noHBand="0" w:noVBand="1"/>
       </w:tblPr>
       <w:tblGrid>
-        <w:gridCol w:w="4000"/>
-        <w:gridCol w:w="4000"/>
+        <w:gridCol w:w="3889"/>
+        <w:gridCol w:w="3885"/>
       </w:tblGrid>
       <w:tr>
         <w:tc>
@@ -8588,19 +8567,111 @@
     </w:p>
     <w:p>
       <w:pPr>
+        <w:rPr>
+          <w:rFonts w:ascii="Baskerville Old Face" w:hAnsi="Baskerville Old Face"/>
+        </w:rPr>
+      </w:pPr>
+    </w:p>
+    <w:p>
+      <w:pPr>
+        <w:rPr>
+          <w:rFonts w:ascii="Baskerville Old Face" w:hAnsi="Baskerville Old Face"/>
+        </w:rPr>
+      </w:pPr>
+    </w:p>
+    <w:p>
+      <w:pPr>
+        <w:rPr>
+          <w:rFonts w:ascii="Baskerville Old Face" w:hAnsi="Baskerville Old Face"/>
+        </w:rPr>
+      </w:pPr>
+    </w:p>
+    <w:p>
+      <w:pPr>
+        <w:rPr>
+          <w:rFonts w:ascii="Baskerville Old Face" w:hAnsi="Baskerville Old Face"/>
+        </w:rPr>
+      </w:pPr>
+    </w:p>
+    <w:p>
+      <w:pPr>
+        <w:rPr>
+          <w:rFonts w:ascii="Baskerville Old Face" w:hAnsi="Baskerville Old Face"/>
+        </w:rPr>
+      </w:pPr>
+    </w:p>
+    <w:p>
+      <w:pPr>
+        <w:rPr>
+          <w:rFonts w:ascii="Baskerville Old Face" w:hAnsi="Baskerville Old Face"/>
+        </w:rPr>
+      </w:pPr>
+    </w:p>
+    <w:p>
+      <w:pPr>
+        <w:rPr>
+          <w:rFonts w:ascii="Baskerville Old Face" w:hAnsi="Baskerville Old Face"/>
+        </w:rPr>
+      </w:pPr>
+    </w:p>
+    <w:p>
+      <w:pPr>
+        <w:rPr>
+          <w:rFonts w:ascii="Baskerville Old Face" w:hAnsi="Baskerville Old Face"/>
+        </w:rPr>
+      </w:pPr>
+    </w:p>
+    <w:p>
+      <w:pPr>
+        <w:rPr>
+          <w:rFonts w:ascii="Baskerville Old Face" w:hAnsi="Baskerville Old Face"/>
+        </w:rPr>
+      </w:pPr>
+    </w:p>
+    <w:p>
+      <w:pPr>
+        <w:rPr>
+          <w:rFonts w:ascii="Baskerville Old Face" w:hAnsi="Baskerville Old Face"/>
+        </w:rPr>
+      </w:pPr>
+    </w:p>
+    <w:p>
+      <w:pPr>
+        <w:rPr>
+          <w:rFonts w:ascii="Baskerville Old Face" w:hAnsi="Baskerville Old Face"/>
+        </w:rPr>
+      </w:pPr>
+    </w:p>
+    <w:p>
+      <w:pPr>
+        <w:rPr>
+          <w:rFonts w:ascii="Baskerville Old Face" w:hAnsi="Baskerville Old Face"/>
+        </w:rPr>
+      </w:pPr>
+    </w:p>
+    <w:p>
+      <w:pPr>
+        <w:rPr>
+          <w:rFonts w:ascii="Baskerville Old Face" w:hAnsi="Baskerville Old Face"/>
+        </w:rPr>
+      </w:pPr>
+    </w:p>
+    <w:p>
+      <w:pPr>
         <w:pStyle w:val="Ttulo2"/>
         <w:rPr>
           <w:rFonts w:ascii="Baskerville Old Face" w:hAnsi="Baskerville Old Face"/>
         </w:rPr>
       </w:pPr>
-      <w:bookmarkStart w:id="20" w:name="_Toc405258376"/>
+      <w:bookmarkStart w:id="18" w:name="_Toc405258376"/>
       <w:r>
         <w:rPr>
           <w:rFonts w:ascii="Baskerville Old Face" w:hAnsi="Baskerville Old Face"/>
         </w:rPr>
+        <w:lastRenderedPageBreak/>
         <w:t>2.3 ESTRATEGIAS FA, FO, DA, DO</w:t>
       </w:r>
-      <w:bookmarkEnd w:id="20"/>
+      <w:bookmarkEnd w:id="18"/>
     </w:p>
     <w:p/>
     <w:p>
@@ -8610,7 +8681,7 @@
           <w:u w:val="single"/>
         </w:rPr>
       </w:pPr>
-      <w:bookmarkStart w:id="21" w:name="_Toc405258377"/>
+      <w:bookmarkStart w:id="19" w:name="_Toc405258377"/>
       <w:r>
         <w:rPr>
           <w:u w:val="single"/>
@@ -8623,7 +8694,7 @@
         </w:rPr>
         <w:t>ESTRATEGIAS F/O</w:t>
       </w:r>
-      <w:bookmarkEnd w:id="21"/>
+      <w:bookmarkEnd w:id="19"/>
     </w:p>
     <w:p/>
     <w:p>
@@ -8681,7 +8752,7 @@
           <w:u w:val="single"/>
         </w:rPr>
       </w:pPr>
-      <w:bookmarkStart w:id="22" w:name="_Toc405258378"/>
+      <w:bookmarkStart w:id="20" w:name="_Toc405258378"/>
       <w:r>
         <w:rPr>
           <w:u w:val="single"/>
@@ -8694,7 +8765,7 @@
         </w:rPr>
         <w:t>ESTRATEGIAS D/O</w:t>
       </w:r>
-      <w:bookmarkEnd w:id="22"/>
+      <w:bookmarkEnd w:id="20"/>
     </w:p>
     <w:p/>
     <w:p>
@@ -8733,9 +8804,6 @@
         <w:t>Establecer convenios con proveedores de hardware con el propósito de satisfacer las necesidades de hardware de la empresa. (D6, D5, D4, O2, O7).</w:t>
       </w:r>
     </w:p>
-    <w:p/>
-    <w:p/>
-    <w:p/>
     <w:p>
       <w:pPr>
         <w:pStyle w:val="Ttulo3"/>
@@ -8743,12 +8811,19 @@
           <w:u w:val="single"/>
         </w:rPr>
       </w:pPr>
-      <w:bookmarkStart w:id="23" w:name="_Toc405258379"/>
+      <w:bookmarkStart w:id="21" w:name="_Toc405258379"/>
+    </w:p>
+    <w:p>
+      <w:pPr>
+        <w:pStyle w:val="Ttulo3"/>
+        <w:rPr>
+          <w:u w:val="single"/>
+        </w:rPr>
+      </w:pPr>
       <w:r>
         <w:rPr>
           <w:u w:val="single"/>
         </w:rPr>
-        <w:lastRenderedPageBreak/>
         <w:t xml:space="preserve">2.3.3 </w:t>
       </w:r>
       <w:r>
@@ -8757,7 +8832,7 @@
         </w:rPr>
         <w:t>ESTRATEGIAS F/A</w:t>
       </w:r>
-      <w:bookmarkEnd w:id="23"/>
+      <w:bookmarkEnd w:id="21"/>
     </w:p>
     <w:p>
       <w:pPr>
@@ -8807,7 +8882,6 @@
         <w:t>Utilización de servicios de alta calidad y seguridad. (A1, A3, A4, F1, F5).</w:t>
       </w:r>
     </w:p>
-    <w:p/>
     <w:p>
       <w:pPr>
         <w:pStyle w:val="Ttulo3"/>
@@ -8815,7 +8889,7 @@
           <w:u w:val="single"/>
         </w:rPr>
       </w:pPr>
-      <w:bookmarkStart w:id="24" w:name="_Toc405258380"/>
+      <w:bookmarkStart w:id="22" w:name="_Toc405258380"/>
       <w:r>
         <w:rPr>
           <w:u w:val="single"/>
@@ -8828,7 +8902,7 @@
         </w:rPr>
         <w:t>ESTRATEGIAS D/A</w:t>
       </w:r>
-      <w:bookmarkEnd w:id="24"/>
+      <w:bookmarkEnd w:id="22"/>
     </w:p>
     <w:p>
       <w:pPr>
@@ -8873,49 +8947,1553 @@
       </w:r>
     </w:p>
     <w:p/>
-    <w:p>
-      <w:pPr>
-        <w:rPr>
-          <w:rFonts w:ascii="Baskerville Old Face" w:hAnsi="Baskerville Old Face"/>
-        </w:rPr>
-      </w:pPr>
-    </w:p>
+    <w:p/>
+    <w:p/>
+    <w:p/>
+    <w:p>
+      <w:pPr>
+        <w:sectPr>
+          <w:footerReference w:type="default" r:id="rId11"/>
+          <w:pgSz w:w="11906" w:h="16838"/>
+          <w:pgMar w:top="1417" w:right="1701" w:bottom="1417" w:left="1701" w:header="708" w:footer="708" w:gutter="0"/>
+          <w:cols w:space="708"/>
+          <w:docGrid w:linePitch="360"/>
+        </w:sectPr>
+      </w:pPr>
+    </w:p>
+    <w:p>
+      <w:pPr>
+        <w:pStyle w:val="Ttulo2"/>
+        <w:rPr>
+          <w:rFonts w:ascii="Baskerville Old Face" w:hAnsi="Baskerville Old Face"/>
+        </w:rPr>
+      </w:pPr>
+      <w:r>
+        <w:rPr>
+          <w:rFonts w:ascii="Baskerville Old Face" w:hAnsi="Baskerville Old Face"/>
+        </w:rPr>
+        <w:lastRenderedPageBreak/>
+        <w:t xml:space="preserve">2.4 </w:t>
+      </w:r>
+      <w:r>
+        <w:rPr>
+          <w:rFonts w:ascii="Baskerville Old Face" w:hAnsi="Baskerville Old Face"/>
+        </w:rPr>
+        <w:t>CRUZE MATRIZ FODA</w:t>
+      </w:r>
+    </w:p>
+    <w:p/>
+    <w:p/>
+    <w:tbl>
+      <w:tblPr>
+        <w:tblStyle w:val="Tabladecuadrcula1clara-nfasis5"/>
+        <w:tblW w:w="0" w:type="auto"/>
+        <w:tblLook w:val="04A0" w:firstRow="1" w:lastRow="0" w:firstColumn="1" w:lastColumn="0" w:noHBand="0" w:noVBand="1"/>
+      </w:tblPr>
+      <w:tblGrid>
+        <w:gridCol w:w="2342"/>
+        <w:gridCol w:w="1712"/>
+        <w:gridCol w:w="2095"/>
+        <w:gridCol w:w="1616"/>
+        <w:gridCol w:w="1556"/>
+        <w:gridCol w:w="1833"/>
+        <w:gridCol w:w="2029"/>
+        <w:gridCol w:w="809"/>
+      </w:tblGrid>
+      <w:tr>
+        <w:trPr>
+          <w:cnfStyle w:val="100000000000" w:firstRow="1" w:lastRow="0" w:firstColumn="0" w:lastColumn="0" w:oddVBand="0" w:evenVBand="0" w:oddHBand="0" w:evenHBand="0" w:firstRowFirstColumn="0" w:firstRowLastColumn="0" w:lastRowFirstColumn="0" w:lastRowLastColumn="0"/>
+          <w:trHeight w:val="2876"/>
+        </w:trPr>
+        <w:tc>
+          <w:tcPr>
+            <w:cnfStyle w:val="001000000000" w:firstRow="0" w:lastRow="0" w:firstColumn="1" w:lastColumn="0" w:oddVBand="0" w:evenVBand="0" w:oddHBand="0" w:evenHBand="0" w:firstRowFirstColumn="0" w:firstRowLastColumn="0" w:lastRowFirstColumn="0" w:lastRowLastColumn="0"/>
+            <w:tcW w:w="0" w:type="auto"/>
+            <w:tcBorders>
+              <w:tl2br w:val="single" w:sz="4" w:space="0" w:color="auto"/>
+            </w:tcBorders>
+          </w:tcPr>
+          <w:p>
+            <w:pPr>
+              <w:rPr>
+                <w:rFonts w:asciiTheme="majorHAnsi" w:hAnsiTheme="majorHAnsi"/>
+                <w:sz w:val="18"/>
+                <w:szCs w:val="18"/>
+              </w:rPr>
+            </w:pPr>
+            <w:r>
+              <w:rPr>
+                <w:rFonts w:asciiTheme="majorHAnsi" w:hAnsiTheme="majorHAnsi"/>
+                <w:sz w:val="18"/>
+                <w:szCs w:val="18"/>
+              </w:rPr>
+              <w:t>AMENAZAS</w:t>
+            </w:r>
+          </w:p>
+          <w:p>
+            <w:pPr>
+              <w:rPr>
+                <w:rFonts w:asciiTheme="majorHAnsi" w:hAnsiTheme="majorHAnsi"/>
+                <w:b w:val="0"/>
+                <w:sz w:val="18"/>
+                <w:szCs w:val="18"/>
+              </w:rPr>
+            </w:pPr>
+            <w:r>
+              <w:rPr>
+                <w:rFonts w:asciiTheme="majorHAnsi" w:hAnsiTheme="majorHAnsi"/>
+                <w:sz w:val="18"/>
+                <w:szCs w:val="18"/>
+              </w:rPr>
+              <w:t>FORTALEZAS</w:t>
+            </w:r>
+          </w:p>
+        </w:tc>
+        <w:tc>
+          <w:tcPr>
+            <w:tcW w:w="0" w:type="auto"/>
+          </w:tcPr>
+          <w:p>
+            <w:pPr>
+              <w:cnfStyle w:val="100000000000" w:firstRow="1" w:lastRow="0" w:firstColumn="0" w:lastColumn="0" w:oddVBand="0" w:evenVBand="0" w:oddHBand="0" w:evenHBand="0" w:firstRowFirstColumn="0" w:firstRowLastColumn="0" w:lastRowFirstColumn="0" w:lastRowLastColumn="0"/>
+              <w:rPr>
+                <w:b w:val="0"/>
+              </w:rPr>
+            </w:pPr>
+            <w:r>
+              <w:t>A</w:t>
+            </w:r>
+            <w:r>
+              <w:t xml:space="preserve">1. </w:t>
+            </w:r>
+            <w:r>
+              <w:rPr>
+                <w:b w:val="0"/>
+              </w:rPr>
+              <w:t>Exigencia en el rendimiento del software, para la atención rápida.</w:t>
+            </w:r>
+          </w:p>
+          <w:p>
+            <w:pPr>
+              <w:cnfStyle w:val="100000000000" w:firstRow="1" w:lastRow="0" w:firstColumn="0" w:lastColumn="0" w:oddVBand="0" w:evenVBand="0" w:oddHBand="0" w:evenHBand="0" w:firstRowFirstColumn="0" w:firstRowLastColumn="0" w:lastRowFirstColumn="0" w:lastRowLastColumn="0"/>
+            </w:pPr>
+          </w:p>
+        </w:tc>
+        <w:tc>
+          <w:tcPr>
+            <w:tcW w:w="0" w:type="auto"/>
+          </w:tcPr>
+          <w:p>
+            <w:pPr>
+              <w:cnfStyle w:val="100000000000" w:firstRow="1" w:lastRow="0" w:firstColumn="0" w:lastColumn="0" w:oddVBand="0" w:evenVBand="0" w:oddHBand="0" w:evenHBand="0" w:firstRowFirstColumn="0" w:firstRowLastColumn="0" w:lastRowFirstColumn="0" w:lastRowLastColumn="0"/>
+              <w:rPr>
+                <w:b w:val="0"/>
+              </w:rPr>
+            </w:pPr>
+            <w:r>
+              <w:t>A</w:t>
+            </w:r>
+            <w:r>
+              <w:t xml:space="preserve">2. </w:t>
+            </w:r>
+            <w:r>
+              <w:rPr>
+                <w:b w:val="0"/>
+              </w:rPr>
+              <w:t>Alta fiscalización de entidades reguladoras que pudieran poner trabas o implementar normas que nos perjudiquen.</w:t>
+            </w:r>
+          </w:p>
+          <w:p>
+            <w:pPr>
+              <w:cnfStyle w:val="100000000000" w:firstRow="1" w:lastRow="0" w:firstColumn="0" w:lastColumn="0" w:oddVBand="0" w:evenVBand="0" w:oddHBand="0" w:evenHBand="0" w:firstRowFirstColumn="0" w:firstRowLastColumn="0" w:lastRowFirstColumn="0" w:lastRowLastColumn="0"/>
+              <w:rPr>
+                <w:b w:val="0"/>
+              </w:rPr>
+            </w:pPr>
+          </w:p>
+        </w:tc>
+        <w:tc>
+          <w:tcPr>
+            <w:tcW w:w="0" w:type="auto"/>
+          </w:tcPr>
+          <w:p>
+            <w:pPr>
+              <w:cnfStyle w:val="100000000000" w:firstRow="1" w:lastRow="0" w:firstColumn="0" w:lastColumn="0" w:oddVBand="0" w:evenVBand="0" w:oddHBand="0" w:evenHBand="0" w:firstRowFirstColumn="0" w:firstRowLastColumn="0" w:lastRowFirstColumn="0" w:lastRowLastColumn="0"/>
+              <w:rPr>
+                <w:b w:val="0"/>
+              </w:rPr>
+            </w:pPr>
+            <w:r>
+              <w:t>A</w:t>
+            </w:r>
+            <w:r>
+              <w:t>3</w:t>
+            </w:r>
+            <w:r>
+              <w:t xml:space="preserve">. </w:t>
+            </w:r>
+            <w:r>
+              <w:rPr>
+                <w:b w:val="0"/>
+              </w:rPr>
+              <w:t>Caídas de los servidores de hosting contratados.</w:t>
+            </w:r>
+          </w:p>
+          <w:p>
+            <w:pPr>
+              <w:cnfStyle w:val="100000000000" w:firstRow="1" w:lastRow="0" w:firstColumn="0" w:lastColumn="0" w:oddVBand="0" w:evenVBand="0" w:oddHBand="0" w:evenHBand="0" w:firstRowFirstColumn="0" w:firstRowLastColumn="0" w:lastRowFirstColumn="0" w:lastRowLastColumn="0"/>
+              <w:rPr>
+                <w:b w:val="0"/>
+              </w:rPr>
+            </w:pPr>
+          </w:p>
+        </w:tc>
+        <w:tc>
+          <w:tcPr>
+            <w:tcW w:w="0" w:type="auto"/>
+          </w:tcPr>
+          <w:p>
+            <w:pPr>
+              <w:cnfStyle w:val="100000000000" w:firstRow="1" w:lastRow="0" w:firstColumn="0" w:lastColumn="0" w:oddVBand="0" w:evenVBand="0" w:oddHBand="0" w:evenHBand="0" w:firstRowFirstColumn="0" w:firstRowLastColumn="0" w:lastRowFirstColumn="0" w:lastRowLastColumn="0"/>
+              <w:rPr>
+                <w:b w:val="0"/>
+              </w:rPr>
+            </w:pPr>
+            <w:r>
+              <w:t>A</w:t>
+            </w:r>
+            <w:r>
+              <w:t>4</w:t>
+            </w:r>
+            <w:r>
+              <w:t>.</w:t>
+            </w:r>
+            <w:r>
+              <w:rPr>
+                <w:b w:val="0"/>
+              </w:rPr>
+              <w:t>Amenazas de virus en la red.</w:t>
+            </w:r>
+          </w:p>
+          <w:p>
+            <w:pPr>
+              <w:cnfStyle w:val="100000000000" w:firstRow="1" w:lastRow="0" w:firstColumn="0" w:lastColumn="0" w:oddVBand="0" w:evenVBand="0" w:oddHBand="0" w:evenHBand="0" w:firstRowFirstColumn="0" w:firstRowLastColumn="0" w:lastRowFirstColumn="0" w:lastRowLastColumn="0"/>
+              <w:rPr>
+                <w:b w:val="0"/>
+              </w:rPr>
+            </w:pPr>
+          </w:p>
+        </w:tc>
+        <w:tc>
+          <w:tcPr>
+            <w:tcW w:w="0" w:type="auto"/>
+          </w:tcPr>
+          <w:p>
+            <w:pPr>
+              <w:cnfStyle w:val="100000000000" w:firstRow="1" w:lastRow="0" w:firstColumn="0" w:lastColumn="0" w:oddVBand="0" w:evenVBand="0" w:oddHBand="0" w:evenHBand="0" w:firstRowFirstColumn="0" w:firstRowLastColumn="0" w:lastRowFirstColumn="0" w:lastRowLastColumn="0"/>
+              <w:rPr>
+                <w:b w:val="0"/>
+              </w:rPr>
+            </w:pPr>
+            <w:r>
+              <w:t>A</w:t>
+            </w:r>
+            <w:r>
+              <w:t>5</w:t>
+            </w:r>
+            <w:r>
+              <w:t xml:space="preserve">. </w:t>
+            </w:r>
+            <w:r>
+              <w:rPr>
+                <w:b w:val="0"/>
+              </w:rPr>
+              <w:t>Ambientes inadecuados para la conservación de los equipos tecnológicos.</w:t>
+            </w:r>
+          </w:p>
+          <w:p>
+            <w:pPr>
+              <w:cnfStyle w:val="100000000000" w:firstRow="1" w:lastRow="0" w:firstColumn="0" w:lastColumn="0" w:oddVBand="0" w:evenVBand="0" w:oddHBand="0" w:evenHBand="0" w:firstRowFirstColumn="0" w:firstRowLastColumn="0" w:lastRowFirstColumn="0" w:lastRowLastColumn="0"/>
+              <w:rPr>
+                <w:b w:val="0"/>
+              </w:rPr>
+            </w:pPr>
+          </w:p>
+        </w:tc>
+        <w:tc>
+          <w:tcPr>
+            <w:tcW w:w="0" w:type="auto"/>
+          </w:tcPr>
+          <w:p>
+            <w:pPr>
+              <w:cnfStyle w:val="100000000000" w:firstRow="1" w:lastRow="0" w:firstColumn="0" w:lastColumn="0" w:oddVBand="0" w:evenVBand="0" w:oddHBand="0" w:evenHBand="0" w:firstRowFirstColumn="0" w:firstRowLastColumn="0" w:lastRowFirstColumn="0" w:lastRowLastColumn="0"/>
+              <w:rPr>
+                <w:b w:val="0"/>
+              </w:rPr>
+            </w:pPr>
+            <w:r>
+              <w:t>A</w:t>
+            </w:r>
+            <w:r>
+              <w:t>6</w:t>
+            </w:r>
+            <w:r>
+              <w:t xml:space="preserve">. </w:t>
+            </w:r>
+            <w:r>
+              <w:rPr>
+                <w:b w:val="0"/>
+              </w:rPr>
+              <w:t>Débil cultura en cuanto a la confidencialidad de la información.</w:t>
+            </w:r>
+          </w:p>
+          <w:p>
+            <w:pPr>
+              <w:cnfStyle w:val="100000000000" w:firstRow="1" w:lastRow="0" w:firstColumn="0" w:lastColumn="0" w:oddVBand="0" w:evenVBand="0" w:oddHBand="0" w:evenHBand="0" w:firstRowFirstColumn="0" w:firstRowLastColumn="0" w:lastRowFirstColumn="0" w:lastRowLastColumn="0"/>
+              <w:rPr>
+                <w:b w:val="0"/>
+              </w:rPr>
+            </w:pPr>
+          </w:p>
+        </w:tc>
+        <w:tc>
+          <w:tcPr>
+            <w:tcW w:w="0" w:type="auto"/>
+          </w:tcPr>
+          <w:p>
+            <w:pPr>
+              <w:jc w:val="center"/>
+              <w:cnfStyle w:val="100000000000" w:firstRow="1" w:lastRow="0" w:firstColumn="0" w:lastColumn="0" w:oddVBand="0" w:evenVBand="0" w:oddHBand="0" w:evenHBand="0" w:firstRowFirstColumn="0" w:firstRowLastColumn="0" w:lastRowFirstColumn="0" w:lastRowLastColumn="0"/>
+            </w:pPr>
+            <w:r>
+              <w:t>TOTAL</w:t>
+            </w:r>
+          </w:p>
+        </w:tc>
+      </w:tr>
+      <w:tr>
+        <w:trPr>
+          <w:trHeight w:val="920"/>
+        </w:trPr>
+        <w:tc>
+          <w:tcPr>
+            <w:cnfStyle w:val="001000000000" w:firstRow="0" w:lastRow="0" w:firstColumn="1" w:lastColumn="0" w:oddVBand="0" w:evenVBand="0" w:oddHBand="0" w:evenHBand="0" w:firstRowFirstColumn="0" w:firstRowLastColumn="0" w:lastRowFirstColumn="0" w:lastRowLastColumn="0"/>
+            <w:tcW w:w="0" w:type="auto"/>
+          </w:tcPr>
+          <w:p>
+            <w:pPr>
+              <w:rPr>
+                <w:b w:val="0"/>
+              </w:rPr>
+            </w:pPr>
+            <w:r>
+              <w:t>F1.</w:t>
+            </w:r>
+            <w:r>
+              <w:rPr>
+                <w:b w:val="0"/>
+              </w:rPr>
+              <w:t xml:space="preserve"> </w:t>
+            </w:r>
+            <w:r>
+              <w:rPr>
+                <w:b w:val="0"/>
+              </w:rPr>
+              <w:t xml:space="preserve"> </w:t>
+            </w:r>
+            <w:r>
+              <w:rPr>
+                <w:b w:val="0"/>
+              </w:rPr>
+              <w:t>Personal capacitado con conocimientos básicos en informática.</w:t>
+            </w:r>
+          </w:p>
+        </w:tc>
+        <w:tc>
+          <w:tcPr>
+            <w:tcW w:w="0" w:type="auto"/>
+            <w:vAlign w:val="center"/>
+          </w:tcPr>
+          <w:p>
+            <w:pPr>
+              <w:jc w:val="center"/>
+              <w:cnfStyle w:val="000000000000" w:firstRow="0" w:lastRow="0" w:firstColumn="0" w:lastColumn="0" w:oddVBand="0" w:evenVBand="0" w:oddHBand="0" w:evenHBand="0" w:firstRowFirstColumn="0" w:firstRowLastColumn="0" w:lastRowFirstColumn="0" w:lastRowLastColumn="0"/>
+              <w:rPr>
+                <w:rFonts w:ascii="Baskerville Old Face" w:hAnsi="Baskerville Old Face"/>
+              </w:rPr>
+            </w:pPr>
+            <w:r>
+              <w:rPr>
+                <w:rFonts w:ascii="Baskerville Old Face" w:hAnsi="Baskerville Old Face"/>
+              </w:rPr>
+              <w:t>1</w:t>
+            </w:r>
+          </w:p>
+        </w:tc>
+        <w:tc>
+          <w:tcPr>
+            <w:tcW w:w="0" w:type="auto"/>
+            <w:vAlign w:val="center"/>
+          </w:tcPr>
+          <w:p>
+            <w:pPr>
+              <w:jc w:val="center"/>
+              <w:cnfStyle w:val="000000000000" w:firstRow="0" w:lastRow="0" w:firstColumn="0" w:lastColumn="0" w:oddVBand="0" w:evenVBand="0" w:oddHBand="0" w:evenHBand="0" w:firstRowFirstColumn="0" w:firstRowLastColumn="0" w:lastRowFirstColumn="0" w:lastRowLastColumn="0"/>
+              <w:rPr>
+                <w:rFonts w:ascii="Baskerville Old Face" w:hAnsi="Baskerville Old Face"/>
+              </w:rPr>
+            </w:pPr>
+            <w:r>
+              <w:rPr>
+                <w:rFonts w:ascii="Baskerville Old Face" w:hAnsi="Baskerville Old Face"/>
+              </w:rPr>
+              <w:t>1</w:t>
+            </w:r>
+          </w:p>
+        </w:tc>
+        <w:tc>
+          <w:tcPr>
+            <w:tcW w:w="0" w:type="auto"/>
+            <w:vAlign w:val="center"/>
+          </w:tcPr>
+          <w:p>
+            <w:pPr>
+              <w:jc w:val="center"/>
+              <w:cnfStyle w:val="000000000000" w:firstRow="0" w:lastRow="0" w:firstColumn="0" w:lastColumn="0" w:oddVBand="0" w:evenVBand="0" w:oddHBand="0" w:evenHBand="0" w:firstRowFirstColumn="0" w:firstRowLastColumn="0" w:lastRowFirstColumn="0" w:lastRowLastColumn="0"/>
+              <w:rPr>
+                <w:rFonts w:ascii="Baskerville Old Face" w:hAnsi="Baskerville Old Face"/>
+              </w:rPr>
+            </w:pPr>
+            <w:r>
+              <w:rPr>
+                <w:rFonts w:ascii="Baskerville Old Face" w:hAnsi="Baskerville Old Face"/>
+              </w:rPr>
+              <w:t>0</w:t>
+            </w:r>
+          </w:p>
+        </w:tc>
+        <w:tc>
+          <w:tcPr>
+            <w:tcW w:w="0" w:type="auto"/>
+            <w:vAlign w:val="center"/>
+          </w:tcPr>
+          <w:p>
+            <w:pPr>
+              <w:jc w:val="center"/>
+              <w:cnfStyle w:val="000000000000" w:firstRow="0" w:lastRow="0" w:firstColumn="0" w:lastColumn="0" w:oddVBand="0" w:evenVBand="0" w:oddHBand="0" w:evenHBand="0" w:firstRowFirstColumn="0" w:firstRowLastColumn="0" w:lastRowFirstColumn="0" w:lastRowLastColumn="0"/>
+              <w:rPr>
+                <w:rFonts w:ascii="Baskerville Old Face" w:hAnsi="Baskerville Old Face"/>
+              </w:rPr>
+            </w:pPr>
+            <w:r>
+              <w:rPr>
+                <w:rFonts w:ascii="Baskerville Old Face" w:hAnsi="Baskerville Old Face"/>
+              </w:rPr>
+              <w:t>2</w:t>
+            </w:r>
+          </w:p>
+        </w:tc>
+        <w:tc>
+          <w:tcPr>
+            <w:tcW w:w="0" w:type="auto"/>
+            <w:vAlign w:val="center"/>
+          </w:tcPr>
+          <w:p>
+            <w:pPr>
+              <w:jc w:val="center"/>
+              <w:cnfStyle w:val="000000000000" w:firstRow="0" w:lastRow="0" w:firstColumn="0" w:lastColumn="0" w:oddVBand="0" w:evenVBand="0" w:oddHBand="0" w:evenHBand="0" w:firstRowFirstColumn="0" w:firstRowLastColumn="0" w:lastRowFirstColumn="0" w:lastRowLastColumn="0"/>
+              <w:rPr>
+                <w:rFonts w:ascii="Baskerville Old Face" w:hAnsi="Baskerville Old Face"/>
+              </w:rPr>
+            </w:pPr>
+            <w:r>
+              <w:rPr>
+                <w:rFonts w:ascii="Baskerville Old Face" w:hAnsi="Baskerville Old Face"/>
+              </w:rPr>
+              <w:t>0</w:t>
+            </w:r>
+          </w:p>
+        </w:tc>
+        <w:tc>
+          <w:tcPr>
+            <w:tcW w:w="0" w:type="auto"/>
+            <w:vAlign w:val="center"/>
+          </w:tcPr>
+          <w:p>
+            <w:pPr>
+              <w:jc w:val="center"/>
+              <w:cnfStyle w:val="000000000000" w:firstRow="0" w:lastRow="0" w:firstColumn="0" w:lastColumn="0" w:oddVBand="0" w:evenVBand="0" w:oddHBand="0" w:evenHBand="0" w:firstRowFirstColumn="0" w:firstRowLastColumn="0" w:lastRowFirstColumn="0" w:lastRowLastColumn="0"/>
+              <w:rPr>
+                <w:rFonts w:ascii="Baskerville Old Face" w:hAnsi="Baskerville Old Face"/>
+              </w:rPr>
+            </w:pPr>
+            <w:r>
+              <w:rPr>
+                <w:rFonts w:ascii="Baskerville Old Face" w:hAnsi="Baskerville Old Face"/>
+              </w:rPr>
+              <w:t>2</w:t>
+            </w:r>
+          </w:p>
+        </w:tc>
+        <w:tc>
+          <w:tcPr>
+            <w:tcW w:w="0" w:type="auto"/>
+            <w:vAlign w:val="center"/>
+          </w:tcPr>
+          <w:p>
+            <w:pPr>
+              <w:jc w:val="center"/>
+              <w:cnfStyle w:val="000000000000" w:firstRow="0" w:lastRow="0" w:firstColumn="0" w:lastColumn="0" w:oddVBand="0" w:evenVBand="0" w:oddHBand="0" w:evenHBand="0" w:firstRowFirstColumn="0" w:firstRowLastColumn="0" w:lastRowFirstColumn="0" w:lastRowLastColumn="0"/>
+              <w:rPr>
+                <w:rFonts w:ascii="Baskerville Old Face" w:hAnsi="Baskerville Old Face"/>
+              </w:rPr>
+            </w:pPr>
+            <w:r>
+              <w:rPr>
+                <w:rFonts w:ascii="Baskerville Old Face" w:hAnsi="Baskerville Old Face"/>
+              </w:rPr>
+              <w:t>6</w:t>
+            </w:r>
+          </w:p>
+        </w:tc>
+      </w:tr>
+      <w:tr>
+        <w:tc>
+          <w:tcPr>
+            <w:cnfStyle w:val="001000000000" w:firstRow="0" w:lastRow="0" w:firstColumn="1" w:lastColumn="0" w:oddVBand="0" w:evenVBand="0" w:oddHBand="0" w:evenHBand="0" w:firstRowFirstColumn="0" w:firstRowLastColumn="0" w:lastRowFirstColumn="0" w:lastRowLastColumn="0"/>
+            <w:tcW w:w="0" w:type="auto"/>
+          </w:tcPr>
+          <w:p>
+            <w:pPr>
+              <w:rPr>
+                <w:rFonts w:ascii="Baskerville Old Face" w:hAnsi="Baskerville Old Face"/>
+                <w:b w:val="0"/>
+              </w:rPr>
+            </w:pPr>
+            <w:r>
+              <w:t xml:space="preserve">F2.  </w:t>
+            </w:r>
+            <w:r>
+              <w:rPr>
+                <w:b w:val="0"/>
+              </w:rPr>
+              <w:t>Acceso a la información referente a los proveedores, clientes, empleados.</w:t>
+            </w:r>
+          </w:p>
+        </w:tc>
+        <w:tc>
+          <w:tcPr>
+            <w:tcW w:w="0" w:type="auto"/>
+            <w:vAlign w:val="center"/>
+          </w:tcPr>
+          <w:p>
+            <w:pPr>
+              <w:jc w:val="center"/>
+              <w:cnfStyle w:val="000000000000" w:firstRow="0" w:lastRow="0" w:firstColumn="0" w:lastColumn="0" w:oddVBand="0" w:evenVBand="0" w:oddHBand="0" w:evenHBand="0" w:firstRowFirstColumn="0" w:firstRowLastColumn="0" w:lastRowFirstColumn="0" w:lastRowLastColumn="0"/>
+              <w:rPr>
+                <w:rFonts w:ascii="Baskerville Old Face" w:hAnsi="Baskerville Old Face"/>
+              </w:rPr>
+            </w:pPr>
+            <w:r>
+              <w:rPr>
+                <w:rFonts w:ascii="Baskerville Old Face" w:hAnsi="Baskerville Old Face"/>
+              </w:rPr>
+              <w:t>2</w:t>
+            </w:r>
+          </w:p>
+        </w:tc>
+        <w:tc>
+          <w:tcPr>
+            <w:tcW w:w="0" w:type="auto"/>
+            <w:vAlign w:val="center"/>
+          </w:tcPr>
+          <w:p>
+            <w:pPr>
+              <w:jc w:val="center"/>
+              <w:cnfStyle w:val="000000000000" w:firstRow="0" w:lastRow="0" w:firstColumn="0" w:lastColumn="0" w:oddVBand="0" w:evenVBand="0" w:oddHBand="0" w:evenHBand="0" w:firstRowFirstColumn="0" w:firstRowLastColumn="0" w:lastRowFirstColumn="0" w:lastRowLastColumn="0"/>
+              <w:rPr>
+                <w:rFonts w:ascii="Baskerville Old Face" w:hAnsi="Baskerville Old Face"/>
+              </w:rPr>
+            </w:pPr>
+            <w:r>
+              <w:rPr>
+                <w:rFonts w:ascii="Baskerville Old Face" w:hAnsi="Baskerville Old Face"/>
+              </w:rPr>
+              <w:t>0</w:t>
+            </w:r>
+          </w:p>
+        </w:tc>
+        <w:tc>
+          <w:tcPr>
+            <w:tcW w:w="0" w:type="auto"/>
+            <w:vAlign w:val="center"/>
+          </w:tcPr>
+          <w:p>
+            <w:pPr>
+              <w:jc w:val="center"/>
+              <w:cnfStyle w:val="000000000000" w:firstRow="0" w:lastRow="0" w:firstColumn="0" w:lastColumn="0" w:oddVBand="0" w:evenVBand="0" w:oddHBand="0" w:evenHBand="0" w:firstRowFirstColumn="0" w:firstRowLastColumn="0" w:lastRowFirstColumn="0" w:lastRowLastColumn="0"/>
+              <w:rPr>
+                <w:rFonts w:ascii="Baskerville Old Face" w:hAnsi="Baskerville Old Face"/>
+              </w:rPr>
+            </w:pPr>
+            <w:r>
+              <w:rPr>
+                <w:rFonts w:ascii="Baskerville Old Face" w:hAnsi="Baskerville Old Face"/>
+              </w:rPr>
+              <w:t>0</w:t>
+            </w:r>
+          </w:p>
+        </w:tc>
+        <w:tc>
+          <w:tcPr>
+            <w:tcW w:w="0" w:type="auto"/>
+            <w:vAlign w:val="center"/>
+          </w:tcPr>
+          <w:p>
+            <w:pPr>
+              <w:jc w:val="center"/>
+              <w:cnfStyle w:val="000000000000" w:firstRow="0" w:lastRow="0" w:firstColumn="0" w:lastColumn="0" w:oddVBand="0" w:evenVBand="0" w:oddHBand="0" w:evenHBand="0" w:firstRowFirstColumn="0" w:firstRowLastColumn="0" w:lastRowFirstColumn="0" w:lastRowLastColumn="0"/>
+              <w:rPr>
+                <w:rFonts w:ascii="Baskerville Old Face" w:hAnsi="Baskerville Old Face"/>
+              </w:rPr>
+            </w:pPr>
+            <w:r>
+              <w:rPr>
+                <w:rFonts w:ascii="Baskerville Old Face" w:hAnsi="Baskerville Old Face"/>
+              </w:rPr>
+              <w:t>0</w:t>
+            </w:r>
+          </w:p>
+        </w:tc>
+        <w:tc>
+          <w:tcPr>
+            <w:tcW w:w="0" w:type="auto"/>
+            <w:vAlign w:val="center"/>
+          </w:tcPr>
+          <w:p>
+            <w:pPr>
+              <w:jc w:val="center"/>
+              <w:cnfStyle w:val="000000000000" w:firstRow="0" w:lastRow="0" w:firstColumn="0" w:lastColumn="0" w:oddVBand="0" w:evenVBand="0" w:oddHBand="0" w:evenHBand="0" w:firstRowFirstColumn="0" w:firstRowLastColumn="0" w:lastRowFirstColumn="0" w:lastRowLastColumn="0"/>
+              <w:rPr>
+                <w:rFonts w:ascii="Baskerville Old Face" w:hAnsi="Baskerville Old Face"/>
+              </w:rPr>
+            </w:pPr>
+            <w:r>
+              <w:rPr>
+                <w:rFonts w:ascii="Baskerville Old Face" w:hAnsi="Baskerville Old Face"/>
+              </w:rPr>
+              <w:t>0</w:t>
+            </w:r>
+          </w:p>
+        </w:tc>
+        <w:tc>
+          <w:tcPr>
+            <w:tcW w:w="0" w:type="auto"/>
+            <w:vAlign w:val="center"/>
+          </w:tcPr>
+          <w:p>
+            <w:pPr>
+              <w:jc w:val="center"/>
+              <w:cnfStyle w:val="000000000000" w:firstRow="0" w:lastRow="0" w:firstColumn="0" w:lastColumn="0" w:oddVBand="0" w:evenVBand="0" w:oddHBand="0" w:evenHBand="0" w:firstRowFirstColumn="0" w:firstRowLastColumn="0" w:lastRowFirstColumn="0" w:lastRowLastColumn="0"/>
+              <w:rPr>
+                <w:rFonts w:ascii="Baskerville Old Face" w:hAnsi="Baskerville Old Face"/>
+              </w:rPr>
+            </w:pPr>
+            <w:r>
+              <w:rPr>
+                <w:rFonts w:ascii="Baskerville Old Face" w:hAnsi="Baskerville Old Face"/>
+              </w:rPr>
+              <w:t>0</w:t>
+            </w:r>
+          </w:p>
+        </w:tc>
+        <w:tc>
+          <w:tcPr>
+            <w:tcW w:w="0" w:type="auto"/>
+            <w:vAlign w:val="center"/>
+          </w:tcPr>
+          <w:p>
+            <w:pPr>
+              <w:jc w:val="center"/>
+              <w:cnfStyle w:val="000000000000" w:firstRow="0" w:lastRow="0" w:firstColumn="0" w:lastColumn="0" w:oddVBand="0" w:evenVBand="0" w:oddHBand="0" w:evenHBand="0" w:firstRowFirstColumn="0" w:firstRowLastColumn="0" w:lastRowFirstColumn="0" w:lastRowLastColumn="0"/>
+              <w:rPr>
+                <w:rFonts w:ascii="Baskerville Old Face" w:hAnsi="Baskerville Old Face"/>
+              </w:rPr>
+            </w:pPr>
+            <w:r>
+              <w:rPr>
+                <w:rFonts w:ascii="Baskerville Old Face" w:hAnsi="Baskerville Old Face"/>
+              </w:rPr>
+              <w:t>2</w:t>
+            </w:r>
+          </w:p>
+        </w:tc>
+      </w:tr>
+      <w:tr>
+        <w:tc>
+          <w:tcPr>
+            <w:cnfStyle w:val="001000000000" w:firstRow="0" w:lastRow="0" w:firstColumn="1" w:lastColumn="0" w:oddVBand="0" w:evenVBand="0" w:oddHBand="0" w:evenHBand="0" w:firstRowFirstColumn="0" w:firstRowLastColumn="0" w:lastRowFirstColumn="0" w:lastRowLastColumn="0"/>
+            <w:tcW w:w="0" w:type="auto"/>
+          </w:tcPr>
+          <w:p>
+            <w:pPr>
+              <w:rPr>
+                <w:rFonts w:ascii="Baskerville Old Face" w:hAnsi="Baskerville Old Face"/>
+                <w:b w:val="0"/>
+              </w:rPr>
+            </w:pPr>
+            <w:r>
+              <w:t xml:space="preserve">F3.  </w:t>
+            </w:r>
+            <w:r>
+              <w:rPr>
+                <w:b w:val="0"/>
+              </w:rPr>
+              <w:t>Personal identificado con la automatización de los procesos.</w:t>
+            </w:r>
+          </w:p>
+        </w:tc>
+        <w:tc>
+          <w:tcPr>
+            <w:tcW w:w="0" w:type="auto"/>
+            <w:vAlign w:val="center"/>
+          </w:tcPr>
+          <w:p>
+            <w:pPr>
+              <w:jc w:val="center"/>
+              <w:cnfStyle w:val="000000000000" w:firstRow="0" w:lastRow="0" w:firstColumn="0" w:lastColumn="0" w:oddVBand="0" w:evenVBand="0" w:oddHBand="0" w:evenHBand="0" w:firstRowFirstColumn="0" w:firstRowLastColumn="0" w:lastRowFirstColumn="0" w:lastRowLastColumn="0"/>
+              <w:rPr>
+                <w:rFonts w:ascii="Baskerville Old Face" w:hAnsi="Baskerville Old Face"/>
+              </w:rPr>
+            </w:pPr>
+            <w:r>
+              <w:rPr>
+                <w:rFonts w:ascii="Baskerville Old Face" w:hAnsi="Baskerville Old Face"/>
+              </w:rPr>
+              <w:t>0</w:t>
+            </w:r>
+          </w:p>
+        </w:tc>
+        <w:tc>
+          <w:tcPr>
+            <w:tcW w:w="0" w:type="auto"/>
+            <w:vAlign w:val="center"/>
+          </w:tcPr>
+          <w:p>
+            <w:pPr>
+              <w:jc w:val="center"/>
+              <w:cnfStyle w:val="000000000000" w:firstRow="0" w:lastRow="0" w:firstColumn="0" w:lastColumn="0" w:oddVBand="0" w:evenVBand="0" w:oddHBand="0" w:evenHBand="0" w:firstRowFirstColumn="0" w:firstRowLastColumn="0" w:lastRowFirstColumn="0" w:lastRowLastColumn="0"/>
+              <w:rPr>
+                <w:rFonts w:ascii="Baskerville Old Face" w:hAnsi="Baskerville Old Face"/>
+              </w:rPr>
+            </w:pPr>
+            <w:r>
+              <w:rPr>
+                <w:rFonts w:ascii="Baskerville Old Face" w:hAnsi="Baskerville Old Face"/>
+              </w:rPr>
+              <w:t>1</w:t>
+            </w:r>
+          </w:p>
+        </w:tc>
+        <w:tc>
+          <w:tcPr>
+            <w:tcW w:w="0" w:type="auto"/>
+            <w:vAlign w:val="center"/>
+          </w:tcPr>
+          <w:p>
+            <w:pPr>
+              <w:jc w:val="center"/>
+              <w:cnfStyle w:val="000000000000" w:firstRow="0" w:lastRow="0" w:firstColumn="0" w:lastColumn="0" w:oddVBand="0" w:evenVBand="0" w:oddHBand="0" w:evenHBand="0" w:firstRowFirstColumn="0" w:firstRowLastColumn="0" w:lastRowFirstColumn="0" w:lastRowLastColumn="0"/>
+              <w:rPr>
+                <w:rFonts w:ascii="Baskerville Old Face" w:hAnsi="Baskerville Old Face"/>
+              </w:rPr>
+            </w:pPr>
+            <w:r>
+              <w:rPr>
+                <w:rFonts w:ascii="Baskerville Old Face" w:hAnsi="Baskerville Old Face"/>
+              </w:rPr>
+              <w:t>0</w:t>
+            </w:r>
+          </w:p>
+        </w:tc>
+        <w:tc>
+          <w:tcPr>
+            <w:tcW w:w="0" w:type="auto"/>
+            <w:vAlign w:val="center"/>
+          </w:tcPr>
+          <w:p>
+            <w:pPr>
+              <w:jc w:val="center"/>
+              <w:cnfStyle w:val="000000000000" w:firstRow="0" w:lastRow="0" w:firstColumn="0" w:lastColumn="0" w:oddVBand="0" w:evenVBand="0" w:oddHBand="0" w:evenHBand="0" w:firstRowFirstColumn="0" w:firstRowLastColumn="0" w:lastRowFirstColumn="0" w:lastRowLastColumn="0"/>
+              <w:rPr>
+                <w:rFonts w:ascii="Baskerville Old Face" w:hAnsi="Baskerville Old Face"/>
+              </w:rPr>
+            </w:pPr>
+            <w:r>
+              <w:rPr>
+                <w:rFonts w:ascii="Baskerville Old Face" w:hAnsi="Baskerville Old Face"/>
+              </w:rPr>
+              <w:t>0</w:t>
+            </w:r>
+          </w:p>
+        </w:tc>
+        <w:tc>
+          <w:tcPr>
+            <w:tcW w:w="0" w:type="auto"/>
+            <w:vAlign w:val="center"/>
+          </w:tcPr>
+          <w:p>
+            <w:pPr>
+              <w:jc w:val="center"/>
+              <w:cnfStyle w:val="000000000000" w:firstRow="0" w:lastRow="0" w:firstColumn="0" w:lastColumn="0" w:oddVBand="0" w:evenVBand="0" w:oddHBand="0" w:evenHBand="0" w:firstRowFirstColumn="0" w:firstRowLastColumn="0" w:lastRowFirstColumn="0" w:lastRowLastColumn="0"/>
+              <w:rPr>
+                <w:rFonts w:ascii="Baskerville Old Face" w:hAnsi="Baskerville Old Face"/>
+              </w:rPr>
+            </w:pPr>
+            <w:r>
+              <w:rPr>
+                <w:rFonts w:ascii="Baskerville Old Face" w:hAnsi="Baskerville Old Face"/>
+              </w:rPr>
+              <w:t>0</w:t>
+            </w:r>
+          </w:p>
+        </w:tc>
+        <w:tc>
+          <w:tcPr>
+            <w:tcW w:w="0" w:type="auto"/>
+            <w:vAlign w:val="center"/>
+          </w:tcPr>
+          <w:p>
+            <w:pPr>
+              <w:jc w:val="center"/>
+              <w:cnfStyle w:val="000000000000" w:firstRow="0" w:lastRow="0" w:firstColumn="0" w:lastColumn="0" w:oddVBand="0" w:evenVBand="0" w:oddHBand="0" w:evenHBand="0" w:firstRowFirstColumn="0" w:firstRowLastColumn="0" w:lastRowFirstColumn="0" w:lastRowLastColumn="0"/>
+              <w:rPr>
+                <w:rFonts w:ascii="Baskerville Old Face" w:hAnsi="Baskerville Old Face"/>
+              </w:rPr>
+            </w:pPr>
+            <w:r>
+              <w:rPr>
+                <w:rFonts w:ascii="Baskerville Old Face" w:hAnsi="Baskerville Old Face"/>
+              </w:rPr>
+              <w:t>2</w:t>
+            </w:r>
+          </w:p>
+        </w:tc>
+        <w:tc>
+          <w:tcPr>
+            <w:tcW w:w="0" w:type="auto"/>
+            <w:vAlign w:val="center"/>
+          </w:tcPr>
+          <w:p>
+            <w:pPr>
+              <w:jc w:val="center"/>
+              <w:cnfStyle w:val="000000000000" w:firstRow="0" w:lastRow="0" w:firstColumn="0" w:lastColumn="0" w:oddVBand="0" w:evenVBand="0" w:oddHBand="0" w:evenHBand="0" w:firstRowFirstColumn="0" w:firstRowLastColumn="0" w:lastRowFirstColumn="0" w:lastRowLastColumn="0"/>
+              <w:rPr>
+                <w:rFonts w:ascii="Baskerville Old Face" w:hAnsi="Baskerville Old Face"/>
+              </w:rPr>
+            </w:pPr>
+            <w:r>
+              <w:rPr>
+                <w:rFonts w:ascii="Baskerville Old Face" w:hAnsi="Baskerville Old Face"/>
+              </w:rPr>
+              <w:t>3</w:t>
+            </w:r>
+          </w:p>
+        </w:tc>
+      </w:tr>
+      <w:tr>
+        <w:tc>
+          <w:tcPr>
+            <w:cnfStyle w:val="001000000000" w:firstRow="0" w:lastRow="0" w:firstColumn="1" w:lastColumn="0" w:oddVBand="0" w:evenVBand="0" w:oddHBand="0" w:evenHBand="0" w:firstRowFirstColumn="0" w:firstRowLastColumn="0" w:lastRowFirstColumn="0" w:lastRowLastColumn="0"/>
+            <w:tcW w:w="0" w:type="auto"/>
+          </w:tcPr>
+          <w:p>
+            <w:pPr>
+              <w:rPr>
+                <w:rFonts w:ascii="Baskerville Old Face" w:hAnsi="Baskerville Old Face"/>
+                <w:b w:val="0"/>
+              </w:rPr>
+            </w:pPr>
+            <w:r>
+              <w:t xml:space="preserve">F4.  </w:t>
+            </w:r>
+            <w:r>
+              <w:rPr>
+                <w:b w:val="0"/>
+              </w:rPr>
+              <w:t>Personal  plenamente  identificado con la Institución.</w:t>
+            </w:r>
+          </w:p>
+        </w:tc>
+        <w:tc>
+          <w:tcPr>
+            <w:tcW w:w="0" w:type="auto"/>
+            <w:vAlign w:val="center"/>
+          </w:tcPr>
+          <w:p>
+            <w:pPr>
+              <w:jc w:val="center"/>
+              <w:cnfStyle w:val="000000000000" w:firstRow="0" w:lastRow="0" w:firstColumn="0" w:lastColumn="0" w:oddVBand="0" w:evenVBand="0" w:oddHBand="0" w:evenHBand="0" w:firstRowFirstColumn="0" w:firstRowLastColumn="0" w:lastRowFirstColumn="0" w:lastRowLastColumn="0"/>
+              <w:rPr>
+                <w:rFonts w:ascii="Baskerville Old Face" w:hAnsi="Baskerville Old Face"/>
+              </w:rPr>
+            </w:pPr>
+            <w:r>
+              <w:rPr>
+                <w:rFonts w:ascii="Baskerville Old Face" w:hAnsi="Baskerville Old Face"/>
+              </w:rPr>
+              <w:t>0</w:t>
+            </w:r>
+          </w:p>
+        </w:tc>
+        <w:tc>
+          <w:tcPr>
+            <w:tcW w:w="0" w:type="auto"/>
+            <w:vAlign w:val="center"/>
+          </w:tcPr>
+          <w:p>
+            <w:pPr>
+              <w:jc w:val="center"/>
+              <w:cnfStyle w:val="000000000000" w:firstRow="0" w:lastRow="0" w:firstColumn="0" w:lastColumn="0" w:oddVBand="0" w:evenVBand="0" w:oddHBand="0" w:evenHBand="0" w:firstRowFirstColumn="0" w:firstRowLastColumn="0" w:lastRowFirstColumn="0" w:lastRowLastColumn="0"/>
+              <w:rPr>
+                <w:rFonts w:ascii="Baskerville Old Face" w:hAnsi="Baskerville Old Face"/>
+              </w:rPr>
+            </w:pPr>
+            <w:r>
+              <w:rPr>
+                <w:rFonts w:ascii="Baskerville Old Face" w:hAnsi="Baskerville Old Face"/>
+              </w:rPr>
+              <w:t>3</w:t>
+            </w:r>
+          </w:p>
+        </w:tc>
+        <w:tc>
+          <w:tcPr>
+            <w:tcW w:w="0" w:type="auto"/>
+            <w:vAlign w:val="center"/>
+          </w:tcPr>
+          <w:p>
+            <w:pPr>
+              <w:jc w:val="center"/>
+              <w:cnfStyle w:val="000000000000" w:firstRow="0" w:lastRow="0" w:firstColumn="0" w:lastColumn="0" w:oddVBand="0" w:evenVBand="0" w:oddHBand="0" w:evenHBand="0" w:firstRowFirstColumn="0" w:firstRowLastColumn="0" w:lastRowFirstColumn="0" w:lastRowLastColumn="0"/>
+              <w:rPr>
+                <w:rFonts w:ascii="Baskerville Old Face" w:hAnsi="Baskerville Old Face"/>
+              </w:rPr>
+            </w:pPr>
+            <w:r>
+              <w:rPr>
+                <w:rFonts w:ascii="Baskerville Old Face" w:hAnsi="Baskerville Old Face"/>
+              </w:rPr>
+              <w:t>0</w:t>
+            </w:r>
+          </w:p>
+        </w:tc>
+        <w:tc>
+          <w:tcPr>
+            <w:tcW w:w="0" w:type="auto"/>
+            <w:vAlign w:val="center"/>
+          </w:tcPr>
+          <w:p>
+            <w:pPr>
+              <w:jc w:val="center"/>
+              <w:cnfStyle w:val="000000000000" w:firstRow="0" w:lastRow="0" w:firstColumn="0" w:lastColumn="0" w:oddVBand="0" w:evenVBand="0" w:oddHBand="0" w:evenHBand="0" w:firstRowFirstColumn="0" w:firstRowLastColumn="0" w:lastRowFirstColumn="0" w:lastRowLastColumn="0"/>
+              <w:rPr>
+                <w:rFonts w:ascii="Baskerville Old Face" w:hAnsi="Baskerville Old Face"/>
+              </w:rPr>
+            </w:pPr>
+            <w:r>
+              <w:rPr>
+                <w:rFonts w:ascii="Baskerville Old Face" w:hAnsi="Baskerville Old Face"/>
+              </w:rPr>
+              <w:t>0</w:t>
+            </w:r>
+          </w:p>
+        </w:tc>
+        <w:tc>
+          <w:tcPr>
+            <w:tcW w:w="0" w:type="auto"/>
+            <w:vAlign w:val="center"/>
+          </w:tcPr>
+          <w:p>
+            <w:pPr>
+              <w:jc w:val="center"/>
+              <w:cnfStyle w:val="000000000000" w:firstRow="0" w:lastRow="0" w:firstColumn="0" w:lastColumn="0" w:oddVBand="0" w:evenVBand="0" w:oddHBand="0" w:evenHBand="0" w:firstRowFirstColumn="0" w:firstRowLastColumn="0" w:lastRowFirstColumn="0" w:lastRowLastColumn="0"/>
+              <w:rPr>
+                <w:rFonts w:ascii="Baskerville Old Face" w:hAnsi="Baskerville Old Face"/>
+              </w:rPr>
+            </w:pPr>
+            <w:r>
+              <w:rPr>
+                <w:rFonts w:ascii="Baskerville Old Face" w:hAnsi="Baskerville Old Face"/>
+              </w:rPr>
+              <w:t>2</w:t>
+            </w:r>
+          </w:p>
+        </w:tc>
+        <w:tc>
+          <w:tcPr>
+            <w:tcW w:w="0" w:type="auto"/>
+            <w:vAlign w:val="center"/>
+          </w:tcPr>
+          <w:p>
+            <w:pPr>
+              <w:jc w:val="center"/>
+              <w:cnfStyle w:val="000000000000" w:firstRow="0" w:lastRow="0" w:firstColumn="0" w:lastColumn="0" w:oddVBand="0" w:evenVBand="0" w:oddHBand="0" w:evenHBand="0" w:firstRowFirstColumn="0" w:firstRowLastColumn="0" w:lastRowFirstColumn="0" w:lastRowLastColumn="0"/>
+              <w:rPr>
+                <w:rFonts w:ascii="Baskerville Old Face" w:hAnsi="Baskerville Old Face"/>
+              </w:rPr>
+            </w:pPr>
+            <w:r>
+              <w:rPr>
+                <w:rFonts w:ascii="Baskerville Old Face" w:hAnsi="Baskerville Old Face"/>
+              </w:rPr>
+              <w:t>3</w:t>
+            </w:r>
+          </w:p>
+        </w:tc>
+        <w:tc>
+          <w:tcPr>
+            <w:tcW w:w="0" w:type="auto"/>
+            <w:vAlign w:val="center"/>
+          </w:tcPr>
+          <w:p>
+            <w:pPr>
+              <w:jc w:val="center"/>
+              <w:cnfStyle w:val="000000000000" w:firstRow="0" w:lastRow="0" w:firstColumn="0" w:lastColumn="0" w:oddVBand="0" w:evenVBand="0" w:oddHBand="0" w:evenHBand="0" w:firstRowFirstColumn="0" w:firstRowLastColumn="0" w:lastRowFirstColumn="0" w:lastRowLastColumn="0"/>
+              <w:rPr>
+                <w:rFonts w:ascii="Baskerville Old Face" w:hAnsi="Baskerville Old Face"/>
+              </w:rPr>
+            </w:pPr>
+            <w:r>
+              <w:rPr>
+                <w:rFonts w:ascii="Baskerville Old Face" w:hAnsi="Baskerville Old Face"/>
+              </w:rPr>
+              <w:t>8</w:t>
+            </w:r>
+          </w:p>
+        </w:tc>
+      </w:tr>
+      <w:tr>
+        <w:tc>
+          <w:tcPr>
+            <w:cnfStyle w:val="001000000000" w:firstRow="0" w:lastRow="0" w:firstColumn="1" w:lastColumn="0" w:oddVBand="0" w:evenVBand="0" w:oddHBand="0" w:evenHBand="0" w:firstRowFirstColumn="0" w:firstRowLastColumn="0" w:lastRowFirstColumn="0" w:lastRowLastColumn="0"/>
+            <w:tcW w:w="0" w:type="auto"/>
+          </w:tcPr>
+          <w:p>
+            <w:pPr>
+              <w:rPr>
+                <w:rFonts w:ascii="Baskerville Old Face" w:hAnsi="Baskerville Old Face"/>
+                <w:b w:val="0"/>
+              </w:rPr>
+            </w:pPr>
+            <w:r>
+              <w:lastRenderedPageBreak/>
+              <w:t>F5.</w:t>
+            </w:r>
+            <w:r>
+              <w:rPr>
+                <w:b w:val="0"/>
+              </w:rPr>
+              <w:t>Responsabilidad en el manejo y utilización de los materiales asignados.</w:t>
+            </w:r>
+          </w:p>
+        </w:tc>
+        <w:tc>
+          <w:tcPr>
+            <w:tcW w:w="0" w:type="auto"/>
+            <w:vAlign w:val="center"/>
+          </w:tcPr>
+          <w:p>
+            <w:pPr>
+              <w:jc w:val="center"/>
+              <w:cnfStyle w:val="000000000000" w:firstRow="0" w:lastRow="0" w:firstColumn="0" w:lastColumn="0" w:oddVBand="0" w:evenVBand="0" w:oddHBand="0" w:evenHBand="0" w:firstRowFirstColumn="0" w:firstRowLastColumn="0" w:lastRowFirstColumn="0" w:lastRowLastColumn="0"/>
+              <w:rPr>
+                <w:rFonts w:ascii="Baskerville Old Face" w:hAnsi="Baskerville Old Face"/>
+              </w:rPr>
+            </w:pPr>
+            <w:r>
+              <w:rPr>
+                <w:rFonts w:ascii="Baskerville Old Face" w:hAnsi="Baskerville Old Face"/>
+              </w:rPr>
+              <w:t>0</w:t>
+            </w:r>
+          </w:p>
+        </w:tc>
+        <w:tc>
+          <w:tcPr>
+            <w:tcW w:w="0" w:type="auto"/>
+            <w:vAlign w:val="center"/>
+          </w:tcPr>
+          <w:p>
+            <w:pPr>
+              <w:jc w:val="center"/>
+              <w:cnfStyle w:val="000000000000" w:firstRow="0" w:lastRow="0" w:firstColumn="0" w:lastColumn="0" w:oddVBand="0" w:evenVBand="0" w:oddHBand="0" w:evenHBand="0" w:firstRowFirstColumn="0" w:firstRowLastColumn="0" w:lastRowFirstColumn="0" w:lastRowLastColumn="0"/>
+              <w:rPr>
+                <w:rFonts w:ascii="Baskerville Old Face" w:hAnsi="Baskerville Old Face"/>
+              </w:rPr>
+            </w:pPr>
+            <w:r>
+              <w:rPr>
+                <w:rFonts w:ascii="Baskerville Old Face" w:hAnsi="Baskerville Old Face"/>
+              </w:rPr>
+              <w:t>1</w:t>
+            </w:r>
+          </w:p>
+        </w:tc>
+        <w:tc>
+          <w:tcPr>
+            <w:tcW w:w="0" w:type="auto"/>
+            <w:vAlign w:val="center"/>
+          </w:tcPr>
+          <w:p>
+            <w:pPr>
+              <w:jc w:val="center"/>
+              <w:cnfStyle w:val="000000000000" w:firstRow="0" w:lastRow="0" w:firstColumn="0" w:lastColumn="0" w:oddVBand="0" w:evenVBand="0" w:oddHBand="0" w:evenHBand="0" w:firstRowFirstColumn="0" w:firstRowLastColumn="0" w:lastRowFirstColumn="0" w:lastRowLastColumn="0"/>
+              <w:rPr>
+                <w:rFonts w:ascii="Baskerville Old Face" w:hAnsi="Baskerville Old Face"/>
+              </w:rPr>
+            </w:pPr>
+            <w:r>
+              <w:rPr>
+                <w:rFonts w:ascii="Baskerville Old Face" w:hAnsi="Baskerville Old Face"/>
+              </w:rPr>
+              <w:t>1</w:t>
+            </w:r>
+          </w:p>
+        </w:tc>
+        <w:tc>
+          <w:tcPr>
+            <w:tcW w:w="0" w:type="auto"/>
+            <w:vAlign w:val="center"/>
+          </w:tcPr>
+          <w:p>
+            <w:pPr>
+              <w:jc w:val="center"/>
+              <w:cnfStyle w:val="000000000000" w:firstRow="0" w:lastRow="0" w:firstColumn="0" w:lastColumn="0" w:oddVBand="0" w:evenVBand="0" w:oddHBand="0" w:evenHBand="0" w:firstRowFirstColumn="0" w:firstRowLastColumn="0" w:lastRowFirstColumn="0" w:lastRowLastColumn="0"/>
+              <w:rPr>
+                <w:rFonts w:ascii="Baskerville Old Face" w:hAnsi="Baskerville Old Face"/>
+              </w:rPr>
+            </w:pPr>
+            <w:r>
+              <w:rPr>
+                <w:rFonts w:ascii="Baskerville Old Face" w:hAnsi="Baskerville Old Face"/>
+              </w:rPr>
+              <w:t>0</w:t>
+            </w:r>
+          </w:p>
+        </w:tc>
+        <w:tc>
+          <w:tcPr>
+            <w:tcW w:w="0" w:type="auto"/>
+            <w:vAlign w:val="center"/>
+          </w:tcPr>
+          <w:p>
+            <w:pPr>
+              <w:jc w:val="center"/>
+              <w:cnfStyle w:val="000000000000" w:firstRow="0" w:lastRow="0" w:firstColumn="0" w:lastColumn="0" w:oddVBand="0" w:evenVBand="0" w:oddHBand="0" w:evenHBand="0" w:firstRowFirstColumn="0" w:firstRowLastColumn="0" w:lastRowFirstColumn="0" w:lastRowLastColumn="0"/>
+              <w:rPr>
+                <w:rFonts w:ascii="Baskerville Old Face" w:hAnsi="Baskerville Old Face"/>
+              </w:rPr>
+            </w:pPr>
+            <w:r>
+              <w:rPr>
+                <w:rFonts w:ascii="Baskerville Old Face" w:hAnsi="Baskerville Old Face"/>
+              </w:rPr>
+              <w:t>2</w:t>
+            </w:r>
+          </w:p>
+        </w:tc>
+        <w:tc>
+          <w:tcPr>
+            <w:tcW w:w="0" w:type="auto"/>
+            <w:vAlign w:val="center"/>
+          </w:tcPr>
+          <w:p>
+            <w:pPr>
+              <w:jc w:val="center"/>
+              <w:cnfStyle w:val="000000000000" w:firstRow="0" w:lastRow="0" w:firstColumn="0" w:lastColumn="0" w:oddVBand="0" w:evenVBand="0" w:oddHBand="0" w:evenHBand="0" w:firstRowFirstColumn="0" w:firstRowLastColumn="0" w:lastRowFirstColumn="0" w:lastRowLastColumn="0"/>
+              <w:rPr>
+                <w:rFonts w:ascii="Baskerville Old Face" w:hAnsi="Baskerville Old Face"/>
+              </w:rPr>
+            </w:pPr>
+            <w:r>
+              <w:rPr>
+                <w:rFonts w:ascii="Baskerville Old Face" w:hAnsi="Baskerville Old Face"/>
+              </w:rPr>
+              <w:t>3</w:t>
+            </w:r>
+          </w:p>
+        </w:tc>
+        <w:tc>
+          <w:tcPr>
+            <w:tcW w:w="0" w:type="auto"/>
+            <w:vAlign w:val="center"/>
+          </w:tcPr>
+          <w:p>
+            <w:pPr>
+              <w:jc w:val="center"/>
+              <w:cnfStyle w:val="000000000000" w:firstRow="0" w:lastRow="0" w:firstColumn="0" w:lastColumn="0" w:oddVBand="0" w:evenVBand="0" w:oddHBand="0" w:evenHBand="0" w:firstRowFirstColumn="0" w:firstRowLastColumn="0" w:lastRowFirstColumn="0" w:lastRowLastColumn="0"/>
+              <w:rPr>
+                <w:rFonts w:ascii="Baskerville Old Face" w:hAnsi="Baskerville Old Face"/>
+              </w:rPr>
+            </w:pPr>
+            <w:r>
+              <w:rPr>
+                <w:rFonts w:ascii="Baskerville Old Face" w:hAnsi="Baskerville Old Face"/>
+              </w:rPr>
+              <w:t>7</w:t>
+            </w:r>
+          </w:p>
+        </w:tc>
+      </w:tr>
+      <w:tr>
+        <w:tc>
+          <w:tcPr>
+            <w:cnfStyle w:val="001000000000" w:firstRow="0" w:lastRow="0" w:firstColumn="1" w:lastColumn="0" w:oddVBand="0" w:evenVBand="0" w:oddHBand="0" w:evenHBand="0" w:firstRowFirstColumn="0" w:firstRowLastColumn="0" w:lastRowFirstColumn="0" w:lastRowLastColumn="0"/>
+            <w:tcW w:w="0" w:type="auto"/>
+          </w:tcPr>
+          <w:p>
+            <w:pPr>
+              <w:rPr>
+                <w:b w:val="0"/>
+              </w:rPr>
+            </w:pPr>
+            <w:r>
+              <w:t xml:space="preserve">F6. </w:t>
+            </w:r>
+            <w:r>
+              <w:rPr>
+                <w:b w:val="0"/>
+              </w:rPr>
+              <w:t>Identificación del Personal con el área de informática.</w:t>
+            </w:r>
+          </w:p>
+        </w:tc>
+        <w:tc>
+          <w:tcPr>
+            <w:tcW w:w="0" w:type="auto"/>
+            <w:vAlign w:val="center"/>
+          </w:tcPr>
+          <w:p>
+            <w:pPr>
+              <w:jc w:val="center"/>
+              <w:cnfStyle w:val="000000000000" w:firstRow="0" w:lastRow="0" w:firstColumn="0" w:lastColumn="0" w:oddVBand="0" w:evenVBand="0" w:oddHBand="0" w:evenHBand="0" w:firstRowFirstColumn="0" w:firstRowLastColumn="0" w:lastRowFirstColumn="0" w:lastRowLastColumn="0"/>
+              <w:rPr>
+                <w:rFonts w:ascii="Baskerville Old Face" w:hAnsi="Baskerville Old Face"/>
+              </w:rPr>
+            </w:pPr>
+            <w:r>
+              <w:rPr>
+                <w:rFonts w:ascii="Baskerville Old Face" w:hAnsi="Baskerville Old Face"/>
+              </w:rPr>
+              <w:t>2</w:t>
+            </w:r>
+          </w:p>
+        </w:tc>
+        <w:tc>
+          <w:tcPr>
+            <w:tcW w:w="0" w:type="auto"/>
+            <w:vAlign w:val="center"/>
+          </w:tcPr>
+          <w:p>
+            <w:pPr>
+              <w:jc w:val="center"/>
+              <w:cnfStyle w:val="000000000000" w:firstRow="0" w:lastRow="0" w:firstColumn="0" w:lastColumn="0" w:oddVBand="0" w:evenVBand="0" w:oddHBand="0" w:evenHBand="0" w:firstRowFirstColumn="0" w:firstRowLastColumn="0" w:lastRowFirstColumn="0" w:lastRowLastColumn="0"/>
+              <w:rPr>
+                <w:rFonts w:ascii="Baskerville Old Face" w:hAnsi="Baskerville Old Face"/>
+              </w:rPr>
+            </w:pPr>
+            <w:r>
+              <w:rPr>
+                <w:rFonts w:ascii="Baskerville Old Face" w:hAnsi="Baskerville Old Face"/>
+              </w:rPr>
+              <w:t>2</w:t>
+            </w:r>
+          </w:p>
+        </w:tc>
+        <w:tc>
+          <w:tcPr>
+            <w:tcW w:w="0" w:type="auto"/>
+            <w:vAlign w:val="center"/>
+          </w:tcPr>
+          <w:p>
+            <w:pPr>
+              <w:jc w:val="center"/>
+              <w:cnfStyle w:val="000000000000" w:firstRow="0" w:lastRow="0" w:firstColumn="0" w:lastColumn="0" w:oddVBand="0" w:evenVBand="0" w:oddHBand="0" w:evenHBand="0" w:firstRowFirstColumn="0" w:firstRowLastColumn="0" w:lastRowFirstColumn="0" w:lastRowLastColumn="0"/>
+              <w:rPr>
+                <w:rFonts w:ascii="Baskerville Old Face" w:hAnsi="Baskerville Old Face"/>
+              </w:rPr>
+            </w:pPr>
+            <w:r>
+              <w:rPr>
+                <w:rFonts w:ascii="Baskerville Old Face" w:hAnsi="Baskerville Old Face"/>
+              </w:rPr>
+              <w:t>0</w:t>
+            </w:r>
+            <w:bookmarkStart w:id="23" w:name="_GoBack"/>
+            <w:bookmarkEnd w:id="23"/>
+          </w:p>
+        </w:tc>
+        <w:tc>
+          <w:tcPr>
+            <w:tcW w:w="0" w:type="auto"/>
+            <w:vAlign w:val="center"/>
+          </w:tcPr>
+          <w:p>
+            <w:pPr>
+              <w:jc w:val="center"/>
+              <w:cnfStyle w:val="000000000000" w:firstRow="0" w:lastRow="0" w:firstColumn="0" w:lastColumn="0" w:oddVBand="0" w:evenVBand="0" w:oddHBand="0" w:evenHBand="0" w:firstRowFirstColumn="0" w:firstRowLastColumn="0" w:lastRowFirstColumn="0" w:lastRowLastColumn="0"/>
+              <w:rPr>
+                <w:rFonts w:ascii="Baskerville Old Face" w:hAnsi="Baskerville Old Face"/>
+              </w:rPr>
+            </w:pPr>
+            <w:r>
+              <w:rPr>
+                <w:rFonts w:ascii="Baskerville Old Face" w:hAnsi="Baskerville Old Face"/>
+              </w:rPr>
+              <w:t>0</w:t>
+            </w:r>
+          </w:p>
+        </w:tc>
+        <w:tc>
+          <w:tcPr>
+            <w:tcW w:w="0" w:type="auto"/>
+            <w:vAlign w:val="center"/>
+          </w:tcPr>
+          <w:p>
+            <w:pPr>
+              <w:jc w:val="center"/>
+              <w:cnfStyle w:val="000000000000" w:firstRow="0" w:lastRow="0" w:firstColumn="0" w:lastColumn="0" w:oddVBand="0" w:evenVBand="0" w:oddHBand="0" w:evenHBand="0" w:firstRowFirstColumn="0" w:firstRowLastColumn="0" w:lastRowFirstColumn="0" w:lastRowLastColumn="0"/>
+              <w:rPr>
+                <w:rFonts w:ascii="Baskerville Old Face" w:hAnsi="Baskerville Old Face"/>
+              </w:rPr>
+            </w:pPr>
+            <w:r>
+              <w:rPr>
+                <w:rFonts w:ascii="Baskerville Old Face" w:hAnsi="Baskerville Old Face"/>
+              </w:rPr>
+              <w:t>2</w:t>
+            </w:r>
+          </w:p>
+        </w:tc>
+        <w:tc>
+          <w:tcPr>
+            <w:tcW w:w="0" w:type="auto"/>
+            <w:vAlign w:val="center"/>
+          </w:tcPr>
+          <w:p>
+            <w:pPr>
+              <w:jc w:val="center"/>
+              <w:cnfStyle w:val="000000000000" w:firstRow="0" w:lastRow="0" w:firstColumn="0" w:lastColumn="0" w:oddVBand="0" w:evenVBand="0" w:oddHBand="0" w:evenHBand="0" w:firstRowFirstColumn="0" w:firstRowLastColumn="0" w:lastRowFirstColumn="0" w:lastRowLastColumn="0"/>
+              <w:rPr>
+                <w:rFonts w:ascii="Baskerville Old Face" w:hAnsi="Baskerville Old Face"/>
+              </w:rPr>
+            </w:pPr>
+            <w:r>
+              <w:rPr>
+                <w:rFonts w:ascii="Baskerville Old Face" w:hAnsi="Baskerville Old Face"/>
+              </w:rPr>
+              <w:t>3</w:t>
+            </w:r>
+          </w:p>
+        </w:tc>
+        <w:tc>
+          <w:tcPr>
+            <w:tcW w:w="0" w:type="auto"/>
+            <w:shd w:val="clear" w:color="auto" w:fill="B4C6E7" w:themeFill="accent5" w:themeFillTint="66"/>
+            <w:vAlign w:val="center"/>
+          </w:tcPr>
+          <w:p>
+            <w:pPr>
+              <w:jc w:val="center"/>
+              <w:cnfStyle w:val="000000000000" w:firstRow="0" w:lastRow="0" w:firstColumn="0" w:lastColumn="0" w:oddVBand="0" w:evenVBand="0" w:oddHBand="0" w:evenHBand="0" w:firstRowFirstColumn="0" w:firstRowLastColumn="0" w:lastRowFirstColumn="0" w:lastRowLastColumn="0"/>
+              <w:rPr>
+                <w:rFonts w:ascii="Baskerville Old Face" w:hAnsi="Baskerville Old Face"/>
+              </w:rPr>
+            </w:pPr>
+            <w:r>
+              <w:rPr>
+                <w:rFonts w:ascii="Baskerville Old Face" w:hAnsi="Baskerville Old Face"/>
+              </w:rPr>
+              <w:t>9</w:t>
+            </w:r>
+          </w:p>
+        </w:tc>
+      </w:tr>
+      <w:tr>
+        <w:tc>
+          <w:tcPr>
+            <w:cnfStyle w:val="001000000000" w:firstRow="0" w:lastRow="0" w:firstColumn="1" w:lastColumn="0" w:oddVBand="0" w:evenVBand="0" w:oddHBand="0" w:evenHBand="0" w:firstRowFirstColumn="0" w:firstRowLastColumn="0" w:lastRowFirstColumn="0" w:lastRowLastColumn="0"/>
+            <w:tcW w:w="0" w:type="auto"/>
+          </w:tcPr>
+          <w:p>
+            <w:pPr>
+              <w:jc w:val="center"/>
+              <w:rPr>
+                <w:rFonts w:ascii="Baskerville Old Face" w:hAnsi="Baskerville Old Face"/>
+              </w:rPr>
+            </w:pPr>
+            <w:r>
+              <w:rPr>
+                <w:rFonts w:ascii="Baskerville Old Face" w:hAnsi="Baskerville Old Face"/>
+              </w:rPr>
+              <w:t>TOTAL</w:t>
+            </w:r>
+          </w:p>
+        </w:tc>
+        <w:tc>
+          <w:tcPr>
+            <w:tcW w:w="0" w:type="auto"/>
+            <w:vAlign w:val="center"/>
+          </w:tcPr>
+          <w:p>
+            <w:pPr>
+              <w:jc w:val="center"/>
+              <w:cnfStyle w:val="000000000000" w:firstRow="0" w:lastRow="0" w:firstColumn="0" w:lastColumn="0" w:oddVBand="0" w:evenVBand="0" w:oddHBand="0" w:evenHBand="0" w:firstRowFirstColumn="0" w:firstRowLastColumn="0" w:lastRowFirstColumn="0" w:lastRowLastColumn="0"/>
+              <w:rPr>
+                <w:rFonts w:ascii="Baskerville Old Face" w:hAnsi="Baskerville Old Face"/>
+              </w:rPr>
+            </w:pPr>
+            <w:r>
+              <w:rPr>
+                <w:rFonts w:ascii="Baskerville Old Face" w:hAnsi="Baskerville Old Face"/>
+              </w:rPr>
+              <w:t>5</w:t>
+            </w:r>
+          </w:p>
+        </w:tc>
+        <w:tc>
+          <w:tcPr>
+            <w:tcW w:w="0" w:type="auto"/>
+            <w:vAlign w:val="center"/>
+          </w:tcPr>
+          <w:p>
+            <w:pPr>
+              <w:jc w:val="center"/>
+              <w:cnfStyle w:val="000000000000" w:firstRow="0" w:lastRow="0" w:firstColumn="0" w:lastColumn="0" w:oddVBand="0" w:evenVBand="0" w:oddHBand="0" w:evenHBand="0" w:firstRowFirstColumn="0" w:firstRowLastColumn="0" w:lastRowFirstColumn="0" w:lastRowLastColumn="0"/>
+              <w:rPr>
+                <w:rFonts w:ascii="Baskerville Old Face" w:hAnsi="Baskerville Old Face"/>
+              </w:rPr>
+            </w:pPr>
+            <w:r>
+              <w:rPr>
+                <w:rFonts w:ascii="Baskerville Old Face" w:hAnsi="Baskerville Old Face"/>
+              </w:rPr>
+              <w:t>8</w:t>
+            </w:r>
+          </w:p>
+        </w:tc>
+        <w:tc>
+          <w:tcPr>
+            <w:tcW w:w="0" w:type="auto"/>
+            <w:shd w:val="clear" w:color="auto" w:fill="B4C6E7" w:themeFill="accent5" w:themeFillTint="66"/>
+            <w:vAlign w:val="center"/>
+          </w:tcPr>
+          <w:p>
+            <w:pPr>
+              <w:jc w:val="center"/>
+              <w:cnfStyle w:val="000000000000" w:firstRow="0" w:lastRow="0" w:firstColumn="0" w:lastColumn="0" w:oddVBand="0" w:evenVBand="0" w:oddHBand="0" w:evenHBand="0" w:firstRowFirstColumn="0" w:firstRowLastColumn="0" w:lastRowFirstColumn="0" w:lastRowLastColumn="0"/>
+              <w:rPr>
+                <w:rFonts w:ascii="Baskerville Old Face" w:hAnsi="Baskerville Old Face"/>
+              </w:rPr>
+            </w:pPr>
+            <w:r>
+              <w:rPr>
+                <w:rFonts w:ascii="Baskerville Old Face" w:hAnsi="Baskerville Old Face"/>
+              </w:rPr>
+              <w:t>1</w:t>
+            </w:r>
+          </w:p>
+        </w:tc>
+        <w:tc>
+          <w:tcPr>
+            <w:tcW w:w="0" w:type="auto"/>
+            <w:vAlign w:val="center"/>
+          </w:tcPr>
+          <w:p>
+            <w:pPr>
+              <w:jc w:val="center"/>
+              <w:cnfStyle w:val="000000000000" w:firstRow="0" w:lastRow="0" w:firstColumn="0" w:lastColumn="0" w:oddVBand="0" w:evenVBand="0" w:oddHBand="0" w:evenHBand="0" w:firstRowFirstColumn="0" w:firstRowLastColumn="0" w:lastRowFirstColumn="0" w:lastRowLastColumn="0"/>
+              <w:rPr>
+                <w:rFonts w:ascii="Baskerville Old Face" w:hAnsi="Baskerville Old Face"/>
+              </w:rPr>
+            </w:pPr>
+            <w:r>
+              <w:rPr>
+                <w:rFonts w:ascii="Baskerville Old Face" w:hAnsi="Baskerville Old Face"/>
+              </w:rPr>
+              <w:t>2</w:t>
+            </w:r>
+          </w:p>
+        </w:tc>
+        <w:tc>
+          <w:tcPr>
+            <w:tcW w:w="0" w:type="auto"/>
+            <w:vAlign w:val="center"/>
+          </w:tcPr>
+          <w:p>
+            <w:pPr>
+              <w:jc w:val="center"/>
+              <w:cnfStyle w:val="000000000000" w:firstRow="0" w:lastRow="0" w:firstColumn="0" w:lastColumn="0" w:oddVBand="0" w:evenVBand="0" w:oddHBand="0" w:evenHBand="0" w:firstRowFirstColumn="0" w:firstRowLastColumn="0" w:lastRowFirstColumn="0" w:lastRowLastColumn="0"/>
+              <w:rPr>
+                <w:rFonts w:ascii="Baskerville Old Face" w:hAnsi="Baskerville Old Face"/>
+              </w:rPr>
+            </w:pPr>
+            <w:r>
+              <w:rPr>
+                <w:rFonts w:ascii="Baskerville Old Face" w:hAnsi="Baskerville Old Face"/>
+              </w:rPr>
+              <w:t>6</w:t>
+            </w:r>
+          </w:p>
+        </w:tc>
+        <w:tc>
+          <w:tcPr>
+            <w:tcW w:w="0" w:type="auto"/>
+            <w:vAlign w:val="center"/>
+          </w:tcPr>
+          <w:p>
+            <w:pPr>
+              <w:jc w:val="center"/>
+              <w:cnfStyle w:val="000000000000" w:firstRow="0" w:lastRow="0" w:firstColumn="0" w:lastColumn="0" w:oddVBand="0" w:evenVBand="0" w:oddHBand="0" w:evenHBand="0" w:firstRowFirstColumn="0" w:firstRowLastColumn="0" w:lastRowFirstColumn="0" w:lastRowLastColumn="0"/>
+              <w:rPr>
+                <w:rFonts w:ascii="Baskerville Old Face" w:hAnsi="Baskerville Old Face"/>
+              </w:rPr>
+            </w:pPr>
+            <w:r>
+              <w:rPr>
+                <w:rFonts w:ascii="Baskerville Old Face" w:hAnsi="Baskerville Old Face"/>
+              </w:rPr>
+              <w:t>13</w:t>
+            </w:r>
+          </w:p>
+        </w:tc>
+        <w:tc>
+          <w:tcPr>
+            <w:tcW w:w="0" w:type="auto"/>
+            <w:vAlign w:val="center"/>
+          </w:tcPr>
+          <w:p>
+            <w:pPr>
+              <w:jc w:val="center"/>
+              <w:cnfStyle w:val="000000000000" w:firstRow="0" w:lastRow="0" w:firstColumn="0" w:lastColumn="0" w:oddVBand="0" w:evenVBand="0" w:oddHBand="0" w:evenHBand="0" w:firstRowFirstColumn="0" w:firstRowLastColumn="0" w:lastRowFirstColumn="0" w:lastRowLastColumn="0"/>
+              <w:rPr>
+                <w:rFonts w:ascii="Baskerville Old Face" w:hAnsi="Baskerville Old Face"/>
+              </w:rPr>
+            </w:pPr>
+          </w:p>
+        </w:tc>
+      </w:tr>
+    </w:tbl>
+    <w:p/>
     <w:sectPr>
-      <w:footerReference w:type="default" r:id="rId13"/>
-      <w:pgSz w:w="11906" w:h="16838"/>
-      <w:pgMar w:top="1417" w:right="1701" w:bottom="1417" w:left="1701" w:header="708" w:footer="708" w:gutter="0"/>
+      <w:pgSz w:w="16838" w:h="11906" w:orient="landscape"/>
+      <w:pgMar w:top="1701" w:right="1418" w:bottom="1701" w:left="1418" w:header="709" w:footer="709" w:gutter="0"/>
       <w:cols w:space="708"/>
       <w:docGrid w:linePitch="360"/>
     </w:sectPr>
   </w:body>
 </w:document>
-</file>
-
-<file path=word/comments.xml><?xml version="1.0" encoding="utf-8"?>
-<w:comments xmlns:wpc="http://schemas.microsoft.com/office/word/2010/wordprocessingCanvas" xmlns:mc="http://schemas.openxmlformats.org/markup-compatibility/2006" xmlns:o="urn:schemas-microsoft-com:office:office" xmlns:r="http://schemas.openxmlformats.org/officeDocument/2006/relationships" xmlns:m="http://schemas.openxmlformats.org/officeDocument/2006/math" xmlns:v="urn:schemas-microsoft-com:vml" xmlns:wp14="http://schemas.microsoft.com/office/word/2010/wordprocessingDrawing" xmlns:wp="http://schemas.openxmlformats.org/drawingml/2006/wordprocessingDrawing" xmlns:w10="urn:schemas-microsoft-com:office:word" xmlns:w="http://schemas.openxmlformats.org/wordprocessingml/2006/main" xmlns:w14="http://schemas.microsoft.com/office/word/2010/wordml" xmlns:w15="http://schemas.microsoft.com/office/word/2012/wordml" xmlns:wpg="http://schemas.microsoft.com/office/word/2010/wordprocessingGroup" xmlns:wpi="http://schemas.microsoft.com/office/word/2010/wordprocessingInk" xmlns:wne="http://schemas.microsoft.com/office/word/2006/wordml" xmlns:wps="http://schemas.microsoft.com/office/word/2010/wordprocessingShape" mc:Ignorable="w14 w15 wp14">
-  <w:comment w:id="14" w:author="Admin" w:date="2014-12-11T07:37:00Z" w:initials="A">
-    <w:p>
-      <w:pPr>
-        <w:pStyle w:val="Textocomentario"/>
-      </w:pPr>
-      <w:r>
-        <w:rPr>
-          <w:rStyle w:val="Refdecomentario"/>
-        </w:rPr>
-        <w:annotationRef/>
-      </w:r>
-      <w:r>
-        <w:t>Indicar dónde debería ubicarse el área de TI en el organigrama, incluso si no existe, indicarlo como propuesta</w:t>
-      </w:r>
-    </w:p>
-  </w:comment>
-</w:comments>
-</file>
-
-<file path=word/commentsExtended.xml><?xml version="1.0" encoding="utf-8"?>
-<w15:commentsEx xmlns:wpc="http://schemas.microsoft.com/office/word/2010/wordprocessingCanvas" xmlns:mc="http://schemas.openxmlformats.org/markup-compatibility/2006" xmlns:o="urn:schemas-microsoft-com:office:office" xmlns:r="http://schemas.openxmlformats.org/officeDocument/2006/relationships" xmlns:m="http://schemas.openxmlformats.org/officeDocument/2006/math" xmlns:v="urn:schemas-microsoft-com:vml" xmlns:wp14="http://schemas.microsoft.com/office/word/2010/wordprocessingDrawing" xmlns:wp="http://schemas.openxmlformats.org/drawingml/2006/wordprocessingDrawing" xmlns:w10="urn:schemas-microsoft-com:office:word" xmlns:w="http://schemas.openxmlformats.org/wordprocessingml/2006/main" xmlns:w14="http://schemas.microsoft.com/office/word/2010/wordml" xmlns:w15="http://schemas.microsoft.com/office/word/2012/wordml" xmlns:wpg="http://schemas.microsoft.com/office/word/2010/wordprocessingGroup" xmlns:wpi="http://schemas.microsoft.com/office/word/2010/wordprocessingInk" xmlns:wne="http://schemas.microsoft.com/office/word/2006/wordml" xmlns:wps="http://schemas.microsoft.com/office/word/2010/wordprocessingShape" mc:Ignorable="w14 w15 wp14">
-  <w15:commentEx w15:paraId="158F2430" w15:done="0"/>
-</w15:commentsEx>
 </file>
 
 <file path=word/endnotes.xml><?xml version="1.0" encoding="utf-8"?>
@@ -8947,7 +10525,7 @@
 <w:ftr xmlns:wpc="http://schemas.microsoft.com/office/word/2010/wordprocessingCanvas" xmlns:mc="http://schemas.openxmlformats.org/markup-compatibility/2006" xmlns:o="urn:schemas-microsoft-com:office:office" xmlns:r="http://schemas.openxmlformats.org/officeDocument/2006/relationships" xmlns:m="http://schemas.openxmlformats.org/officeDocument/2006/math" xmlns:v="urn:schemas-microsoft-com:vml" xmlns:wp14="http://schemas.microsoft.com/office/word/2010/wordprocessingDrawing" xmlns:wp="http://schemas.openxmlformats.org/drawingml/2006/wordprocessingDrawing" xmlns:w10="urn:schemas-microsoft-com:office:word" xmlns:w="http://schemas.openxmlformats.org/wordprocessingml/2006/main" xmlns:w14="http://schemas.microsoft.com/office/word/2010/wordml" xmlns:w15="http://schemas.microsoft.com/office/word/2012/wordml" xmlns:wpg="http://schemas.microsoft.com/office/word/2010/wordprocessingGroup" xmlns:wpi="http://schemas.microsoft.com/office/word/2010/wordprocessingInk" xmlns:wne="http://schemas.microsoft.com/office/word/2006/wordml" xmlns:wps="http://schemas.microsoft.com/office/word/2010/wordprocessingShape" mc:Ignorable="w14 w15 wp14">
   <w:sdt>
     <w:sdtPr>
-      <w:id w:val="-143583131"/>
+      <w:id w:val="-1737848953"/>
       <w:docPartObj>
         <w:docPartGallery w:val="Page Numbers (Bottom of Page)"/>
         <w:docPartUnique/>
@@ -8973,7 +10551,7 @@
           <w:rPr>
             <w:noProof/>
           </w:rPr>
-          <w:t>1</w:t>
+          <w:t>9</w:t>
         </w:r>
         <w:r>
           <w:fldChar w:fldCharType="end"/>
@@ -9017,6 +10595,92 @@
 <file path=word/numbering.xml><?xml version="1.0" encoding="utf-8"?>
 <w:numbering xmlns:wpc="http://schemas.microsoft.com/office/word/2010/wordprocessingCanvas" xmlns:mc="http://schemas.openxmlformats.org/markup-compatibility/2006" xmlns:o="urn:schemas-microsoft-com:office:office" xmlns:r="http://schemas.openxmlformats.org/officeDocument/2006/relationships" xmlns:m="http://schemas.openxmlformats.org/officeDocument/2006/math" xmlns:v="urn:schemas-microsoft-com:vml" xmlns:wp14="http://schemas.microsoft.com/office/word/2010/wordprocessingDrawing" xmlns:wp="http://schemas.openxmlformats.org/drawingml/2006/wordprocessingDrawing" xmlns:w10="urn:schemas-microsoft-com:office:word" xmlns:w="http://schemas.openxmlformats.org/wordprocessingml/2006/main" xmlns:w14="http://schemas.microsoft.com/office/word/2010/wordml" xmlns:w15="http://schemas.microsoft.com/office/word/2012/wordml" xmlns:wpg="http://schemas.microsoft.com/office/word/2010/wordprocessingGroup" xmlns:wpi="http://schemas.microsoft.com/office/word/2010/wordprocessingInk" xmlns:wne="http://schemas.microsoft.com/office/word/2006/wordml" xmlns:wps="http://schemas.microsoft.com/office/word/2010/wordprocessingShape" mc:Ignorable="w14 w15 wp14">
   <w:abstractNum w:abstractNumId="0">
+    <w:nsid w:val="11E358BE"/>
+    <w:multiLevelType w:val="hybridMultilevel"/>
+    <w:tmpl w:val="760630FC"/>
+    <w:lvl w:ilvl="0" w:tplc="0C0A000F">
+      <w:start w:val="1"/>
+      <w:numFmt w:val="decimal"/>
+      <w:lvlText w:val="%1."/>
+      <w:lvlJc w:val="left"/>
+      <w:pPr>
+        <w:ind w:left="720" w:hanging="360"/>
+      </w:pPr>
+    </w:lvl>
+    <w:lvl w:ilvl="1" w:tplc="0C0A0019">
+      <w:start w:val="1"/>
+      <w:numFmt w:val="lowerLetter"/>
+      <w:lvlText w:val="%2."/>
+      <w:lvlJc w:val="left"/>
+      <w:pPr>
+        <w:ind w:left="1440" w:hanging="360"/>
+      </w:pPr>
+    </w:lvl>
+    <w:lvl w:ilvl="2" w:tplc="0C0A001B" w:tentative="1">
+      <w:start w:val="1"/>
+      <w:numFmt w:val="lowerRoman"/>
+      <w:lvlText w:val="%3."/>
+      <w:lvlJc w:val="right"/>
+      <w:pPr>
+        <w:ind w:left="2160" w:hanging="180"/>
+      </w:pPr>
+    </w:lvl>
+    <w:lvl w:ilvl="3" w:tplc="0C0A000F" w:tentative="1">
+      <w:start w:val="1"/>
+      <w:numFmt w:val="decimal"/>
+      <w:lvlText w:val="%4."/>
+      <w:lvlJc w:val="left"/>
+      <w:pPr>
+        <w:ind w:left="2880" w:hanging="360"/>
+      </w:pPr>
+    </w:lvl>
+    <w:lvl w:ilvl="4" w:tplc="0C0A0019" w:tentative="1">
+      <w:start w:val="1"/>
+      <w:numFmt w:val="lowerLetter"/>
+      <w:lvlText w:val="%5."/>
+      <w:lvlJc w:val="left"/>
+      <w:pPr>
+        <w:ind w:left="3600" w:hanging="360"/>
+      </w:pPr>
+    </w:lvl>
+    <w:lvl w:ilvl="5" w:tplc="0C0A001B" w:tentative="1">
+      <w:start w:val="1"/>
+      <w:numFmt w:val="lowerRoman"/>
+      <w:lvlText w:val="%6."/>
+      <w:lvlJc w:val="right"/>
+      <w:pPr>
+        <w:ind w:left="4320" w:hanging="180"/>
+      </w:pPr>
+    </w:lvl>
+    <w:lvl w:ilvl="6" w:tplc="0C0A000F" w:tentative="1">
+      <w:start w:val="1"/>
+      <w:numFmt w:val="decimal"/>
+      <w:lvlText w:val="%7."/>
+      <w:lvlJc w:val="left"/>
+      <w:pPr>
+        <w:ind w:left="5040" w:hanging="360"/>
+      </w:pPr>
+    </w:lvl>
+    <w:lvl w:ilvl="7" w:tplc="0C0A0019" w:tentative="1">
+      <w:start w:val="1"/>
+      <w:numFmt w:val="lowerLetter"/>
+      <w:lvlText w:val="%8."/>
+      <w:lvlJc w:val="left"/>
+      <w:pPr>
+        <w:ind w:left="5760" w:hanging="360"/>
+      </w:pPr>
+    </w:lvl>
+    <w:lvl w:ilvl="8" w:tplc="0C0A001B" w:tentative="1">
+      <w:start w:val="1"/>
+      <w:numFmt w:val="lowerRoman"/>
+      <w:lvlText w:val="%9."/>
+      <w:lvlJc w:val="right"/>
+      <w:pPr>
+        <w:ind w:left="6480" w:hanging="180"/>
+      </w:pPr>
+    </w:lvl>
+  </w:abstractNum>
+  <w:abstractNum w:abstractNumId="1">
     <w:nsid w:val="1789241A"/>
     <w:multiLevelType w:val="hybridMultilevel"/>
     <w:tmpl w:val="60BA5406"/>
@@ -9102,7 +10766,93 @@
       </w:pPr>
     </w:lvl>
   </w:abstractNum>
-  <w:abstractNum w:abstractNumId="1">
+  <w:abstractNum w:abstractNumId="2">
+    <w:nsid w:val="1CFA4FA9"/>
+    <w:multiLevelType w:val="hybridMultilevel"/>
+    <w:tmpl w:val="760630FC"/>
+    <w:lvl w:ilvl="0" w:tplc="0C0A000F">
+      <w:start w:val="1"/>
+      <w:numFmt w:val="decimal"/>
+      <w:lvlText w:val="%1."/>
+      <w:lvlJc w:val="left"/>
+      <w:pPr>
+        <w:ind w:left="720" w:hanging="360"/>
+      </w:pPr>
+    </w:lvl>
+    <w:lvl w:ilvl="1" w:tplc="0C0A0019">
+      <w:start w:val="1"/>
+      <w:numFmt w:val="lowerLetter"/>
+      <w:lvlText w:val="%2."/>
+      <w:lvlJc w:val="left"/>
+      <w:pPr>
+        <w:ind w:left="1440" w:hanging="360"/>
+      </w:pPr>
+    </w:lvl>
+    <w:lvl w:ilvl="2" w:tplc="0C0A001B" w:tentative="1">
+      <w:start w:val="1"/>
+      <w:numFmt w:val="lowerRoman"/>
+      <w:lvlText w:val="%3."/>
+      <w:lvlJc w:val="right"/>
+      <w:pPr>
+        <w:ind w:left="2160" w:hanging="180"/>
+      </w:pPr>
+    </w:lvl>
+    <w:lvl w:ilvl="3" w:tplc="0C0A000F" w:tentative="1">
+      <w:start w:val="1"/>
+      <w:numFmt w:val="decimal"/>
+      <w:lvlText w:val="%4."/>
+      <w:lvlJc w:val="left"/>
+      <w:pPr>
+        <w:ind w:left="2880" w:hanging="360"/>
+      </w:pPr>
+    </w:lvl>
+    <w:lvl w:ilvl="4" w:tplc="0C0A0019" w:tentative="1">
+      <w:start w:val="1"/>
+      <w:numFmt w:val="lowerLetter"/>
+      <w:lvlText w:val="%5."/>
+      <w:lvlJc w:val="left"/>
+      <w:pPr>
+        <w:ind w:left="3600" w:hanging="360"/>
+      </w:pPr>
+    </w:lvl>
+    <w:lvl w:ilvl="5" w:tplc="0C0A001B" w:tentative="1">
+      <w:start w:val="1"/>
+      <w:numFmt w:val="lowerRoman"/>
+      <w:lvlText w:val="%6."/>
+      <w:lvlJc w:val="right"/>
+      <w:pPr>
+        <w:ind w:left="4320" w:hanging="180"/>
+      </w:pPr>
+    </w:lvl>
+    <w:lvl w:ilvl="6" w:tplc="0C0A000F" w:tentative="1">
+      <w:start w:val="1"/>
+      <w:numFmt w:val="decimal"/>
+      <w:lvlText w:val="%7."/>
+      <w:lvlJc w:val="left"/>
+      <w:pPr>
+        <w:ind w:left="5040" w:hanging="360"/>
+      </w:pPr>
+    </w:lvl>
+    <w:lvl w:ilvl="7" w:tplc="0C0A0019" w:tentative="1">
+      <w:start w:val="1"/>
+      <w:numFmt w:val="lowerLetter"/>
+      <w:lvlText w:val="%8."/>
+      <w:lvlJc w:val="left"/>
+      <w:pPr>
+        <w:ind w:left="5760" w:hanging="360"/>
+      </w:pPr>
+    </w:lvl>
+    <w:lvl w:ilvl="8" w:tplc="0C0A001B" w:tentative="1">
+      <w:start w:val="1"/>
+      <w:numFmt w:val="lowerRoman"/>
+      <w:lvlText w:val="%9."/>
+      <w:lvlJc w:val="right"/>
+      <w:pPr>
+        <w:ind w:left="6480" w:hanging="180"/>
+      </w:pPr>
+    </w:lvl>
+  </w:abstractNum>
+  <w:abstractNum w:abstractNumId="3">
     <w:nsid w:val="239D748A"/>
     <w:multiLevelType w:val="hybridMultilevel"/>
     <w:tmpl w:val="29A407A0"/>
@@ -9188,7 +10938,7 @@
       </w:pPr>
     </w:lvl>
   </w:abstractNum>
-  <w:abstractNum w:abstractNumId="2">
+  <w:abstractNum w:abstractNumId="4">
     <w:nsid w:val="27C6133F"/>
     <w:multiLevelType w:val="hybridMultilevel"/>
     <w:tmpl w:val="F5683B24"/>
@@ -9274,7 +11024,7 @@
       </w:pPr>
     </w:lvl>
   </w:abstractNum>
-  <w:abstractNum w:abstractNumId="3">
+  <w:abstractNum w:abstractNumId="5">
     <w:nsid w:val="3CE323E9"/>
     <w:multiLevelType w:val="hybridMultilevel"/>
     <w:tmpl w:val="9C2E0AC6"/>
@@ -9360,7 +11110,7 @@
       </w:pPr>
     </w:lvl>
   </w:abstractNum>
-  <w:abstractNum w:abstractNumId="4">
+  <w:abstractNum w:abstractNumId="6">
     <w:nsid w:val="4FEE241A"/>
     <w:multiLevelType w:val="hybridMultilevel"/>
     <w:tmpl w:val="760630FC"/>
@@ -9446,7 +11196,7 @@
       </w:pPr>
     </w:lvl>
   </w:abstractNum>
-  <w:abstractNum w:abstractNumId="5">
+  <w:abstractNum w:abstractNumId="7">
     <w:nsid w:val="580457C8"/>
     <w:multiLevelType w:val="hybridMultilevel"/>
     <w:tmpl w:val="B20298D2"/>
@@ -9532,7 +11282,7 @@
       </w:pPr>
     </w:lvl>
   </w:abstractNum>
-  <w:abstractNum w:abstractNumId="6">
+  <w:abstractNum w:abstractNumId="8">
     <w:nsid w:val="65E41577"/>
     <w:multiLevelType w:val="hybridMultilevel"/>
     <w:tmpl w:val="704CB5EE"/>
@@ -9618,7 +11368,93 @@
       </w:pPr>
     </w:lvl>
   </w:abstractNum>
-  <w:abstractNum w:abstractNumId="7">
+  <w:abstractNum w:abstractNumId="9">
+    <w:nsid w:val="68430FE3"/>
+    <w:multiLevelType w:val="hybridMultilevel"/>
+    <w:tmpl w:val="614E874E"/>
+    <w:lvl w:ilvl="0" w:tplc="0C0A000F">
+      <w:start w:val="1"/>
+      <w:numFmt w:val="decimal"/>
+      <w:lvlText w:val="%1."/>
+      <w:lvlJc w:val="left"/>
+      <w:pPr>
+        <w:ind w:left="720" w:hanging="360"/>
+      </w:pPr>
+    </w:lvl>
+    <w:lvl w:ilvl="1" w:tplc="0C0A0019" w:tentative="1">
+      <w:start w:val="1"/>
+      <w:numFmt w:val="lowerLetter"/>
+      <w:lvlText w:val="%2."/>
+      <w:lvlJc w:val="left"/>
+      <w:pPr>
+        <w:ind w:left="1440" w:hanging="360"/>
+      </w:pPr>
+    </w:lvl>
+    <w:lvl w:ilvl="2" w:tplc="0C0A001B" w:tentative="1">
+      <w:start w:val="1"/>
+      <w:numFmt w:val="lowerRoman"/>
+      <w:lvlText w:val="%3."/>
+      <w:lvlJc w:val="right"/>
+      <w:pPr>
+        <w:ind w:left="2160" w:hanging="180"/>
+      </w:pPr>
+    </w:lvl>
+    <w:lvl w:ilvl="3" w:tplc="0C0A000F" w:tentative="1">
+      <w:start w:val="1"/>
+      <w:numFmt w:val="decimal"/>
+      <w:lvlText w:val="%4."/>
+      <w:lvlJc w:val="left"/>
+      <w:pPr>
+        <w:ind w:left="2880" w:hanging="360"/>
+      </w:pPr>
+    </w:lvl>
+    <w:lvl w:ilvl="4" w:tplc="0C0A0019" w:tentative="1">
+      <w:start w:val="1"/>
+      <w:numFmt w:val="lowerLetter"/>
+      <w:lvlText w:val="%5."/>
+      <w:lvlJc w:val="left"/>
+      <w:pPr>
+        <w:ind w:left="3600" w:hanging="360"/>
+      </w:pPr>
+    </w:lvl>
+    <w:lvl w:ilvl="5" w:tplc="0C0A001B" w:tentative="1">
+      <w:start w:val="1"/>
+      <w:numFmt w:val="lowerRoman"/>
+      <w:lvlText w:val="%6."/>
+      <w:lvlJc w:val="right"/>
+      <w:pPr>
+        <w:ind w:left="4320" w:hanging="180"/>
+      </w:pPr>
+    </w:lvl>
+    <w:lvl w:ilvl="6" w:tplc="0C0A000F" w:tentative="1">
+      <w:start w:val="1"/>
+      <w:numFmt w:val="decimal"/>
+      <w:lvlText w:val="%7."/>
+      <w:lvlJc w:val="left"/>
+      <w:pPr>
+        <w:ind w:left="5040" w:hanging="360"/>
+      </w:pPr>
+    </w:lvl>
+    <w:lvl w:ilvl="7" w:tplc="0C0A0019" w:tentative="1">
+      <w:start w:val="1"/>
+      <w:numFmt w:val="lowerLetter"/>
+      <w:lvlText w:val="%8."/>
+      <w:lvlJc w:val="left"/>
+      <w:pPr>
+        <w:ind w:left="5760" w:hanging="360"/>
+      </w:pPr>
+    </w:lvl>
+    <w:lvl w:ilvl="8" w:tplc="0C0A001B" w:tentative="1">
+      <w:start w:val="1"/>
+      <w:numFmt w:val="lowerRoman"/>
+      <w:lvlText w:val="%9."/>
+      <w:lvlJc w:val="right"/>
+      <w:pPr>
+        <w:ind w:left="6480" w:hanging="180"/>
+      </w:pPr>
+    </w:lvl>
+  </w:abstractNum>
+  <w:abstractNum w:abstractNumId="10">
     <w:nsid w:val="6F53089C"/>
     <w:multiLevelType w:val="hybridMultilevel"/>
     <w:tmpl w:val="D730C408"/>
@@ -9731,7 +11567,7 @@
       </w:rPr>
     </w:lvl>
   </w:abstractNum>
-  <w:abstractNum w:abstractNumId="8">
+  <w:abstractNum w:abstractNumId="11">
     <w:nsid w:val="718A0ADA"/>
     <w:multiLevelType w:val="multilevel"/>
     <w:tmpl w:val="F9A01F6E"/>
@@ -9844,7 +11680,7 @@
       </w:rPr>
     </w:lvl>
   </w:abstractNum>
-  <w:abstractNum w:abstractNumId="9">
+  <w:abstractNum w:abstractNumId="12">
     <w:nsid w:val="73031033"/>
     <w:multiLevelType w:val="hybridMultilevel"/>
     <w:tmpl w:val="614E874E"/>
@@ -9930,7 +11766,7 @@
       </w:pPr>
     </w:lvl>
   </w:abstractNum>
-  <w:abstractNum w:abstractNumId="10">
+  <w:abstractNum w:abstractNumId="13">
     <w:nsid w:val="74941C8B"/>
     <w:multiLevelType w:val="hybridMultilevel"/>
     <w:tmpl w:val="806655B0"/>
@@ -10017,37 +11853,46 @@
     </w:lvl>
   </w:abstractNum>
   <w:num w:numId="1">
+    <w:abstractNumId w:val="10"/>
+  </w:num>
+  <w:num w:numId="2">
+    <w:abstractNumId w:val="11"/>
+  </w:num>
+  <w:num w:numId="3">
+    <w:abstractNumId w:val="5"/>
+  </w:num>
+  <w:num w:numId="4">
+    <w:abstractNumId w:val="1"/>
+  </w:num>
+  <w:num w:numId="5">
+    <w:abstractNumId w:val="12"/>
+  </w:num>
+  <w:num w:numId="6">
+    <w:abstractNumId w:val="6"/>
+  </w:num>
+  <w:num w:numId="7">
     <w:abstractNumId w:val="7"/>
   </w:num>
-  <w:num w:numId="2">
+  <w:num w:numId="8">
     <w:abstractNumId w:val="8"/>
   </w:num>
-  <w:num w:numId="3">
+  <w:num w:numId="9">
     <w:abstractNumId w:val="3"/>
   </w:num>
-  <w:num w:numId="4">
+  <w:num w:numId="10">
+    <w:abstractNumId w:val="13"/>
+  </w:num>
+  <w:num w:numId="11">
+    <w:abstractNumId w:val="4"/>
+  </w:num>
+  <w:num w:numId="12">
     <w:abstractNumId w:val="0"/>
   </w:num>
-  <w:num w:numId="5">
+  <w:num w:numId="13">
+    <w:abstractNumId w:val="2"/>
+  </w:num>
+  <w:num w:numId="14">
     <w:abstractNumId w:val="9"/>
-  </w:num>
-  <w:num w:numId="6">
-    <w:abstractNumId w:val="4"/>
-  </w:num>
-  <w:num w:numId="7">
-    <w:abstractNumId w:val="5"/>
-  </w:num>
-  <w:num w:numId="8">
-    <w:abstractNumId w:val="6"/>
-  </w:num>
-  <w:num w:numId="9">
-    <w:abstractNumId w:val="1"/>
-  </w:num>
-  <w:num w:numId="10">
-    <w:abstractNumId w:val="10"/>
-  </w:num>
-  <w:num w:numId="11">
-    <w:abstractNumId w:val="2"/>
   </w:num>
 </w:numbering>
 </file>
@@ -10873,6 +12718,839 @@
       <w:szCs w:val="20"/>
     </w:rPr>
   </w:style>
+  <w:style w:type="table" w:styleId="Tablanormal2">
+    <w:name w:val="Plain Table 2"/>
+    <w:basedOn w:val="Tablanormal"/>
+    <w:uiPriority w:val="42"/>
+    <w:rsid w:val="00434435"/>
+    <w:pPr>
+      <w:spacing w:after="0" w:line="240" w:lineRule="auto"/>
+    </w:pPr>
+    <w:tblPr>
+      <w:tblStyleRowBandSize w:val="1"/>
+      <w:tblStyleColBandSize w:val="1"/>
+      <w:tblInd w:w="0" w:type="dxa"/>
+      <w:tblBorders>
+        <w:top w:val="single" w:sz="4" w:space="0" w:color="7F7F7F" w:themeColor="text1" w:themeTint="80"/>
+        <w:bottom w:val="single" w:sz="4" w:space="0" w:color="7F7F7F" w:themeColor="text1" w:themeTint="80"/>
+      </w:tblBorders>
+      <w:tblCellMar>
+        <w:top w:w="0" w:type="dxa"/>
+        <w:left w:w="108" w:type="dxa"/>
+        <w:bottom w:w="0" w:type="dxa"/>
+        <w:right w:w="108" w:type="dxa"/>
+      </w:tblCellMar>
+    </w:tblPr>
+    <w:tblStylePr w:type="firstRow">
+      <w:rPr>
+        <w:b/>
+        <w:bCs/>
+      </w:rPr>
+      <w:tblPr/>
+      <w:tcPr>
+        <w:tcBorders>
+          <w:bottom w:val="single" w:sz="4" w:space="0" w:color="7F7F7F" w:themeColor="text1" w:themeTint="80"/>
+        </w:tcBorders>
+      </w:tcPr>
+    </w:tblStylePr>
+    <w:tblStylePr w:type="lastRow">
+      <w:rPr>
+        <w:b/>
+        <w:bCs/>
+      </w:rPr>
+      <w:tblPr/>
+      <w:tcPr>
+        <w:tcBorders>
+          <w:top w:val="single" w:sz="4" w:space="0" w:color="7F7F7F" w:themeColor="text1" w:themeTint="80"/>
+        </w:tcBorders>
+      </w:tcPr>
+    </w:tblStylePr>
+    <w:tblStylePr w:type="firstCol">
+      <w:rPr>
+        <w:b/>
+        <w:bCs/>
+      </w:rPr>
+    </w:tblStylePr>
+    <w:tblStylePr w:type="lastCol">
+      <w:rPr>
+        <w:b/>
+        <w:bCs/>
+      </w:rPr>
+    </w:tblStylePr>
+    <w:tblStylePr w:type="band1Vert">
+      <w:tblPr/>
+      <w:tcPr>
+        <w:tcBorders>
+          <w:left w:val="single" w:sz="4" w:space="0" w:color="7F7F7F" w:themeColor="text1" w:themeTint="80"/>
+          <w:right w:val="single" w:sz="4" w:space="0" w:color="7F7F7F" w:themeColor="text1" w:themeTint="80"/>
+        </w:tcBorders>
+      </w:tcPr>
+    </w:tblStylePr>
+    <w:tblStylePr w:type="band2Vert">
+      <w:tblPr/>
+      <w:tcPr>
+        <w:tcBorders>
+          <w:left w:val="single" w:sz="4" w:space="0" w:color="7F7F7F" w:themeColor="text1" w:themeTint="80"/>
+          <w:right w:val="single" w:sz="4" w:space="0" w:color="7F7F7F" w:themeColor="text1" w:themeTint="80"/>
+        </w:tcBorders>
+      </w:tcPr>
+    </w:tblStylePr>
+    <w:tblStylePr w:type="band1Horz">
+      <w:tblPr/>
+      <w:tcPr>
+        <w:tcBorders>
+          <w:top w:val="single" w:sz="4" w:space="0" w:color="7F7F7F" w:themeColor="text1" w:themeTint="80"/>
+          <w:bottom w:val="single" w:sz="4" w:space="0" w:color="7F7F7F" w:themeColor="text1" w:themeTint="80"/>
+        </w:tcBorders>
+      </w:tcPr>
+    </w:tblStylePr>
+  </w:style>
+  <w:style w:type="table" w:styleId="Tablanormal1">
+    <w:name w:val="Plain Table 1"/>
+    <w:basedOn w:val="Tablanormal"/>
+    <w:uiPriority w:val="41"/>
+    <w:rsid w:val="00434435"/>
+    <w:pPr>
+      <w:spacing w:after="0" w:line="240" w:lineRule="auto"/>
+    </w:pPr>
+    <w:tblPr>
+      <w:tblStyleRowBandSize w:val="1"/>
+      <w:tblStyleColBandSize w:val="1"/>
+      <w:tblInd w:w="0" w:type="dxa"/>
+      <w:tblBorders>
+        <w:top w:val="single" w:sz="4" w:space="0" w:color="BFBFBF" w:themeColor="background1" w:themeShade="BF"/>
+        <w:left w:val="single" w:sz="4" w:space="0" w:color="BFBFBF" w:themeColor="background1" w:themeShade="BF"/>
+        <w:bottom w:val="single" w:sz="4" w:space="0" w:color="BFBFBF" w:themeColor="background1" w:themeShade="BF"/>
+        <w:right w:val="single" w:sz="4" w:space="0" w:color="BFBFBF" w:themeColor="background1" w:themeShade="BF"/>
+        <w:insideH w:val="single" w:sz="4" w:space="0" w:color="BFBFBF" w:themeColor="background1" w:themeShade="BF"/>
+        <w:insideV w:val="single" w:sz="4" w:space="0" w:color="BFBFBF" w:themeColor="background1" w:themeShade="BF"/>
+      </w:tblBorders>
+      <w:tblCellMar>
+        <w:top w:w="0" w:type="dxa"/>
+        <w:left w:w="108" w:type="dxa"/>
+        <w:bottom w:w="0" w:type="dxa"/>
+        <w:right w:w="108" w:type="dxa"/>
+      </w:tblCellMar>
+    </w:tblPr>
+    <w:tblStylePr w:type="firstRow">
+      <w:rPr>
+        <w:b/>
+        <w:bCs/>
+      </w:rPr>
+    </w:tblStylePr>
+    <w:tblStylePr w:type="lastRow">
+      <w:rPr>
+        <w:b/>
+        <w:bCs/>
+      </w:rPr>
+      <w:tblPr/>
+      <w:tcPr>
+        <w:tcBorders>
+          <w:top w:val="double" w:sz="4" w:space="0" w:color="BFBFBF" w:themeColor="background1" w:themeShade="BF"/>
+        </w:tcBorders>
+      </w:tcPr>
+    </w:tblStylePr>
+    <w:tblStylePr w:type="firstCol">
+      <w:rPr>
+        <w:b/>
+        <w:bCs/>
+      </w:rPr>
+    </w:tblStylePr>
+    <w:tblStylePr w:type="lastCol">
+      <w:rPr>
+        <w:b/>
+        <w:bCs/>
+      </w:rPr>
+    </w:tblStylePr>
+    <w:tblStylePr w:type="band1Vert">
+      <w:tblPr/>
+      <w:tcPr>
+        <w:shd w:val="clear" w:color="auto" w:fill="F2F2F2" w:themeFill="background1" w:themeFillShade="F2"/>
+      </w:tcPr>
+    </w:tblStylePr>
+    <w:tblStylePr w:type="band1Horz">
+      <w:tblPr/>
+      <w:tcPr>
+        <w:shd w:val="clear" w:color="auto" w:fill="F2F2F2" w:themeFill="background1" w:themeFillShade="F2"/>
+      </w:tcPr>
+    </w:tblStylePr>
+  </w:style>
+  <w:style w:type="table" w:styleId="Tabladecuadrcula1clara-nfasis1">
+    <w:name w:val="Grid Table 1 Light Accent 1"/>
+    <w:basedOn w:val="Tablanormal"/>
+    <w:uiPriority w:val="46"/>
+    <w:rsid w:val="00434435"/>
+    <w:pPr>
+      <w:spacing w:after="0" w:line="240" w:lineRule="auto"/>
+    </w:pPr>
+    <w:tblPr>
+      <w:tblStyleRowBandSize w:val="1"/>
+      <w:tblStyleColBandSize w:val="1"/>
+      <w:tblInd w:w="0" w:type="dxa"/>
+      <w:tblBorders>
+        <w:top w:val="single" w:sz="4" w:space="0" w:color="BDD6EE" w:themeColor="accent1" w:themeTint="66"/>
+        <w:left w:val="single" w:sz="4" w:space="0" w:color="BDD6EE" w:themeColor="accent1" w:themeTint="66"/>
+        <w:bottom w:val="single" w:sz="4" w:space="0" w:color="BDD6EE" w:themeColor="accent1" w:themeTint="66"/>
+        <w:right w:val="single" w:sz="4" w:space="0" w:color="BDD6EE" w:themeColor="accent1" w:themeTint="66"/>
+        <w:insideH w:val="single" w:sz="4" w:space="0" w:color="BDD6EE" w:themeColor="accent1" w:themeTint="66"/>
+        <w:insideV w:val="single" w:sz="4" w:space="0" w:color="BDD6EE" w:themeColor="accent1" w:themeTint="66"/>
+      </w:tblBorders>
+      <w:tblCellMar>
+        <w:top w:w="0" w:type="dxa"/>
+        <w:left w:w="108" w:type="dxa"/>
+        <w:bottom w:w="0" w:type="dxa"/>
+        <w:right w:w="108" w:type="dxa"/>
+      </w:tblCellMar>
+    </w:tblPr>
+    <w:tblStylePr w:type="firstRow">
+      <w:rPr>
+        <w:b/>
+        <w:bCs/>
+      </w:rPr>
+      <w:tblPr/>
+      <w:tcPr>
+        <w:tcBorders>
+          <w:bottom w:val="single" w:sz="12" w:space="0" w:color="9CC2E5" w:themeColor="accent1" w:themeTint="99"/>
+        </w:tcBorders>
+      </w:tcPr>
+    </w:tblStylePr>
+    <w:tblStylePr w:type="lastRow">
+      <w:rPr>
+        <w:b/>
+        <w:bCs/>
+      </w:rPr>
+      <w:tblPr/>
+      <w:tcPr>
+        <w:tcBorders>
+          <w:top w:val="double" w:sz="2" w:space="0" w:color="9CC2E5" w:themeColor="accent1" w:themeTint="99"/>
+        </w:tcBorders>
+      </w:tcPr>
+    </w:tblStylePr>
+    <w:tblStylePr w:type="firstCol">
+      <w:rPr>
+        <w:b/>
+        <w:bCs/>
+      </w:rPr>
+    </w:tblStylePr>
+    <w:tblStylePr w:type="lastCol">
+      <w:rPr>
+        <w:b/>
+        <w:bCs/>
+      </w:rPr>
+    </w:tblStylePr>
+  </w:style>
+  <w:style w:type="table" w:styleId="Tabladelista7concolores-nfasis5">
+    <w:name w:val="List Table 7 Colorful Accent 5"/>
+    <w:basedOn w:val="Tablanormal"/>
+    <w:uiPriority w:val="52"/>
+    <w:rsid w:val="00434435"/>
+    <w:pPr>
+      <w:spacing w:after="0" w:line="240" w:lineRule="auto"/>
+    </w:pPr>
+    <w:rPr>
+      <w:color w:val="2F5496" w:themeColor="accent5" w:themeShade="BF"/>
+    </w:rPr>
+    <w:tblPr>
+      <w:tblStyleRowBandSize w:val="1"/>
+      <w:tblStyleColBandSize w:val="1"/>
+      <w:tblInd w:w="0" w:type="dxa"/>
+      <w:tblCellMar>
+        <w:top w:w="0" w:type="dxa"/>
+        <w:left w:w="108" w:type="dxa"/>
+        <w:bottom w:w="0" w:type="dxa"/>
+        <w:right w:w="108" w:type="dxa"/>
+      </w:tblCellMar>
+    </w:tblPr>
+    <w:tblStylePr w:type="firstRow">
+      <w:rPr>
+        <w:rFonts w:asciiTheme="majorHAnsi" w:eastAsiaTheme="majorEastAsia" w:hAnsiTheme="majorHAnsi" w:cstheme="majorBidi"/>
+        <w:i/>
+        <w:iCs/>
+        <w:sz w:val="26"/>
+      </w:rPr>
+      <w:tblPr/>
+      <w:tcPr>
+        <w:tcBorders>
+          <w:bottom w:val="single" w:sz="4" w:space="0" w:color="4472C4" w:themeColor="accent5"/>
+        </w:tcBorders>
+        <w:shd w:val="clear" w:color="auto" w:fill="FFFFFF" w:themeFill="background1"/>
+      </w:tcPr>
+    </w:tblStylePr>
+    <w:tblStylePr w:type="lastRow">
+      <w:rPr>
+        <w:rFonts w:asciiTheme="majorHAnsi" w:eastAsiaTheme="majorEastAsia" w:hAnsiTheme="majorHAnsi" w:cstheme="majorBidi"/>
+        <w:i/>
+        <w:iCs/>
+        <w:sz w:val="26"/>
+      </w:rPr>
+      <w:tblPr/>
+      <w:tcPr>
+        <w:tcBorders>
+          <w:top w:val="single" w:sz="4" w:space="0" w:color="4472C4" w:themeColor="accent5"/>
+        </w:tcBorders>
+        <w:shd w:val="clear" w:color="auto" w:fill="FFFFFF" w:themeFill="background1"/>
+      </w:tcPr>
+    </w:tblStylePr>
+    <w:tblStylePr w:type="firstCol">
+      <w:pPr>
+        <w:jc w:val="right"/>
+      </w:pPr>
+      <w:rPr>
+        <w:rFonts w:asciiTheme="majorHAnsi" w:eastAsiaTheme="majorEastAsia" w:hAnsiTheme="majorHAnsi" w:cstheme="majorBidi"/>
+        <w:i/>
+        <w:iCs/>
+        <w:sz w:val="26"/>
+      </w:rPr>
+      <w:tblPr/>
+      <w:tcPr>
+        <w:tcBorders>
+          <w:right w:val="single" w:sz="4" w:space="0" w:color="4472C4" w:themeColor="accent5"/>
+        </w:tcBorders>
+        <w:shd w:val="clear" w:color="auto" w:fill="FFFFFF" w:themeFill="background1"/>
+      </w:tcPr>
+    </w:tblStylePr>
+    <w:tblStylePr w:type="lastCol">
+      <w:rPr>
+        <w:rFonts w:asciiTheme="majorHAnsi" w:eastAsiaTheme="majorEastAsia" w:hAnsiTheme="majorHAnsi" w:cstheme="majorBidi"/>
+        <w:i/>
+        <w:iCs/>
+        <w:sz w:val="26"/>
+      </w:rPr>
+      <w:tblPr/>
+      <w:tcPr>
+        <w:tcBorders>
+          <w:left w:val="single" w:sz="4" w:space="0" w:color="4472C4" w:themeColor="accent5"/>
+        </w:tcBorders>
+        <w:shd w:val="clear" w:color="auto" w:fill="FFFFFF" w:themeFill="background1"/>
+      </w:tcPr>
+    </w:tblStylePr>
+    <w:tblStylePr w:type="band1Vert">
+      <w:tblPr/>
+      <w:tcPr>
+        <w:shd w:val="clear" w:color="auto" w:fill="D9E2F3" w:themeFill="accent5" w:themeFillTint="33"/>
+      </w:tcPr>
+    </w:tblStylePr>
+    <w:tblStylePr w:type="band1Horz">
+      <w:tblPr/>
+      <w:tcPr>
+        <w:shd w:val="clear" w:color="auto" w:fill="D9E2F3" w:themeFill="accent5" w:themeFillTint="33"/>
+      </w:tcPr>
+    </w:tblStylePr>
+    <w:tblStylePr w:type="neCell">
+      <w:tblPr/>
+      <w:tcPr>
+        <w:tcBorders>
+          <w:left w:val="nil"/>
+        </w:tcBorders>
+      </w:tcPr>
+    </w:tblStylePr>
+    <w:tblStylePr w:type="nwCell">
+      <w:tblPr/>
+      <w:tcPr>
+        <w:tcBorders>
+          <w:right w:val="nil"/>
+        </w:tcBorders>
+      </w:tcPr>
+    </w:tblStylePr>
+    <w:tblStylePr w:type="seCell">
+      <w:tblPr/>
+      <w:tcPr>
+        <w:tcBorders>
+          <w:left w:val="nil"/>
+        </w:tcBorders>
+      </w:tcPr>
+    </w:tblStylePr>
+    <w:tblStylePr w:type="swCell">
+      <w:tblPr/>
+      <w:tcPr>
+        <w:tcBorders>
+          <w:right w:val="nil"/>
+        </w:tcBorders>
+      </w:tcPr>
+    </w:tblStylePr>
+  </w:style>
+  <w:style w:type="table" w:styleId="Tabladelista5oscura-nfasis1">
+    <w:name w:val="List Table 5 Dark Accent 1"/>
+    <w:basedOn w:val="Tablanormal"/>
+    <w:uiPriority w:val="50"/>
+    <w:rsid w:val="00434435"/>
+    <w:pPr>
+      <w:spacing w:after="0" w:line="240" w:lineRule="auto"/>
+    </w:pPr>
+    <w:rPr>
+      <w:color w:val="FFFFFF" w:themeColor="background1"/>
+    </w:rPr>
+    <w:tblPr>
+      <w:tblStyleRowBandSize w:val="1"/>
+      <w:tblStyleColBandSize w:val="1"/>
+      <w:tblInd w:w="0" w:type="dxa"/>
+      <w:tblBorders>
+        <w:top w:val="single" w:sz="24" w:space="0" w:color="5B9BD5" w:themeColor="accent1"/>
+        <w:left w:val="single" w:sz="24" w:space="0" w:color="5B9BD5" w:themeColor="accent1"/>
+        <w:bottom w:val="single" w:sz="24" w:space="0" w:color="5B9BD5" w:themeColor="accent1"/>
+        <w:right w:val="single" w:sz="24" w:space="0" w:color="5B9BD5" w:themeColor="accent1"/>
+      </w:tblBorders>
+      <w:tblCellMar>
+        <w:top w:w="0" w:type="dxa"/>
+        <w:left w:w="108" w:type="dxa"/>
+        <w:bottom w:w="0" w:type="dxa"/>
+        <w:right w:w="108" w:type="dxa"/>
+      </w:tblCellMar>
+    </w:tblPr>
+    <w:tcPr>
+      <w:shd w:val="clear" w:color="auto" w:fill="5B9BD5" w:themeFill="accent1"/>
+    </w:tcPr>
+    <w:tblStylePr w:type="firstRow">
+      <w:rPr>
+        <w:b/>
+        <w:bCs/>
+      </w:rPr>
+      <w:tblPr/>
+      <w:tcPr>
+        <w:tcBorders>
+          <w:bottom w:val="single" w:sz="18" w:space="0" w:color="FFFFFF" w:themeColor="background1"/>
+        </w:tcBorders>
+      </w:tcPr>
+    </w:tblStylePr>
+    <w:tblStylePr w:type="lastRow">
+      <w:rPr>
+        <w:b/>
+        <w:bCs/>
+      </w:rPr>
+      <w:tblPr/>
+      <w:tcPr>
+        <w:tcBorders>
+          <w:top w:val="single" w:sz="4" w:space="0" w:color="FFFFFF" w:themeColor="background1"/>
+        </w:tcBorders>
+      </w:tcPr>
+    </w:tblStylePr>
+    <w:tblStylePr w:type="firstCol">
+      <w:rPr>
+        <w:b/>
+        <w:bCs/>
+      </w:rPr>
+      <w:tblPr/>
+      <w:tcPr>
+        <w:tcBorders>
+          <w:right w:val="single" w:sz="4" w:space="0" w:color="FFFFFF" w:themeColor="background1"/>
+        </w:tcBorders>
+      </w:tcPr>
+    </w:tblStylePr>
+    <w:tblStylePr w:type="lastCol">
+      <w:rPr>
+        <w:b/>
+        <w:bCs/>
+      </w:rPr>
+      <w:tblPr/>
+      <w:tcPr>
+        <w:tcBorders>
+          <w:left w:val="single" w:sz="4" w:space="0" w:color="FFFFFF" w:themeColor="background1"/>
+        </w:tcBorders>
+      </w:tcPr>
+    </w:tblStylePr>
+    <w:tblStylePr w:type="band1Vert">
+      <w:tblPr/>
+      <w:tcPr>
+        <w:tcBorders>
+          <w:left w:val="single" w:sz="4" w:space="0" w:color="FFFFFF" w:themeColor="background1"/>
+          <w:right w:val="single" w:sz="4" w:space="0" w:color="FFFFFF" w:themeColor="background1"/>
+        </w:tcBorders>
+      </w:tcPr>
+    </w:tblStylePr>
+    <w:tblStylePr w:type="band2Vert">
+      <w:tblPr/>
+      <w:tcPr>
+        <w:tcBorders>
+          <w:left w:val="single" w:sz="4" w:space="0" w:color="FFFFFF" w:themeColor="background1"/>
+          <w:right w:val="single" w:sz="4" w:space="0" w:color="FFFFFF" w:themeColor="background1"/>
+        </w:tcBorders>
+      </w:tcPr>
+    </w:tblStylePr>
+    <w:tblStylePr w:type="band1Horz">
+      <w:tblPr/>
+      <w:tcPr>
+        <w:tcBorders>
+          <w:top w:val="single" w:sz="4" w:space="0" w:color="FFFFFF" w:themeColor="background1"/>
+          <w:bottom w:val="single" w:sz="4" w:space="0" w:color="FFFFFF" w:themeColor="background1"/>
+        </w:tcBorders>
+      </w:tcPr>
+    </w:tblStylePr>
+    <w:tblStylePr w:type="neCell">
+      <w:tblPr/>
+      <w:tcPr>
+        <w:tcBorders>
+          <w:left w:val="nil"/>
+        </w:tcBorders>
+      </w:tcPr>
+    </w:tblStylePr>
+    <w:tblStylePr w:type="nwCell">
+      <w:tblPr/>
+      <w:tcPr>
+        <w:tcBorders>
+          <w:right w:val="nil"/>
+        </w:tcBorders>
+      </w:tcPr>
+    </w:tblStylePr>
+    <w:tblStylePr w:type="seCell">
+      <w:tblPr/>
+      <w:tcPr>
+        <w:tcBorders>
+          <w:top w:val="nil"/>
+          <w:left w:val="nil"/>
+        </w:tcBorders>
+      </w:tcPr>
+    </w:tblStylePr>
+    <w:tblStylePr w:type="swCell">
+      <w:tblPr/>
+      <w:tcPr>
+        <w:tcBorders>
+          <w:top w:val="nil"/>
+          <w:right w:val="nil"/>
+        </w:tcBorders>
+      </w:tcPr>
+    </w:tblStylePr>
+  </w:style>
+  <w:style w:type="table" w:styleId="Tabladecuadrcula5oscura-nfasis5">
+    <w:name w:val="Grid Table 5 Dark Accent 5"/>
+    <w:basedOn w:val="Tablanormal"/>
+    <w:uiPriority w:val="50"/>
+    <w:rsid w:val="00434435"/>
+    <w:pPr>
+      <w:spacing w:after="0" w:line="240" w:lineRule="auto"/>
+    </w:pPr>
+    <w:tblPr>
+      <w:tblStyleRowBandSize w:val="1"/>
+      <w:tblStyleColBandSize w:val="1"/>
+      <w:tblInd w:w="0" w:type="dxa"/>
+      <w:tblBorders>
+        <w:top w:val="single" w:sz="4" w:space="0" w:color="FFFFFF" w:themeColor="background1"/>
+        <w:left w:val="single" w:sz="4" w:space="0" w:color="FFFFFF" w:themeColor="background1"/>
+        <w:bottom w:val="single" w:sz="4" w:space="0" w:color="FFFFFF" w:themeColor="background1"/>
+        <w:right w:val="single" w:sz="4" w:space="0" w:color="FFFFFF" w:themeColor="background1"/>
+        <w:insideH w:val="single" w:sz="4" w:space="0" w:color="FFFFFF" w:themeColor="background1"/>
+        <w:insideV w:val="single" w:sz="4" w:space="0" w:color="FFFFFF" w:themeColor="background1"/>
+      </w:tblBorders>
+      <w:tblCellMar>
+        <w:top w:w="0" w:type="dxa"/>
+        <w:left w:w="108" w:type="dxa"/>
+        <w:bottom w:w="0" w:type="dxa"/>
+        <w:right w:w="108" w:type="dxa"/>
+      </w:tblCellMar>
+    </w:tblPr>
+    <w:tcPr>
+      <w:shd w:val="clear" w:color="auto" w:fill="D9E2F3" w:themeFill="accent5" w:themeFillTint="33"/>
+    </w:tcPr>
+    <w:tblStylePr w:type="firstRow">
+      <w:rPr>
+        <w:b/>
+        <w:bCs/>
+        <w:color w:val="FFFFFF" w:themeColor="background1"/>
+      </w:rPr>
+      <w:tblPr/>
+      <w:tcPr>
+        <w:tcBorders>
+          <w:top w:val="single" w:sz="4" w:space="0" w:color="FFFFFF" w:themeColor="background1"/>
+          <w:left w:val="single" w:sz="4" w:space="0" w:color="FFFFFF" w:themeColor="background1"/>
+          <w:right w:val="single" w:sz="4" w:space="0" w:color="FFFFFF" w:themeColor="background1"/>
+          <w:insideH w:val="nil"/>
+          <w:insideV w:val="nil"/>
+        </w:tcBorders>
+        <w:shd w:val="clear" w:color="auto" w:fill="4472C4" w:themeFill="accent5"/>
+      </w:tcPr>
+    </w:tblStylePr>
+    <w:tblStylePr w:type="lastRow">
+      <w:rPr>
+        <w:b/>
+        <w:bCs/>
+        <w:color w:val="FFFFFF" w:themeColor="background1"/>
+      </w:rPr>
+      <w:tblPr/>
+      <w:tcPr>
+        <w:tcBorders>
+          <w:left w:val="single" w:sz="4" w:space="0" w:color="FFFFFF" w:themeColor="background1"/>
+          <w:bottom w:val="single" w:sz="4" w:space="0" w:color="FFFFFF" w:themeColor="background1"/>
+          <w:right w:val="single" w:sz="4" w:space="0" w:color="FFFFFF" w:themeColor="background1"/>
+          <w:insideH w:val="nil"/>
+          <w:insideV w:val="nil"/>
+        </w:tcBorders>
+        <w:shd w:val="clear" w:color="auto" w:fill="4472C4" w:themeFill="accent5"/>
+      </w:tcPr>
+    </w:tblStylePr>
+    <w:tblStylePr w:type="firstCol">
+      <w:rPr>
+        <w:b/>
+        <w:bCs/>
+        <w:color w:val="FFFFFF" w:themeColor="background1"/>
+      </w:rPr>
+      <w:tblPr/>
+      <w:tcPr>
+        <w:tcBorders>
+          <w:top w:val="single" w:sz="4" w:space="0" w:color="FFFFFF" w:themeColor="background1"/>
+          <w:left w:val="single" w:sz="4" w:space="0" w:color="FFFFFF" w:themeColor="background1"/>
+          <w:bottom w:val="single" w:sz="4" w:space="0" w:color="FFFFFF" w:themeColor="background1"/>
+          <w:insideV w:val="nil"/>
+        </w:tcBorders>
+        <w:shd w:val="clear" w:color="auto" w:fill="4472C4" w:themeFill="accent5"/>
+      </w:tcPr>
+    </w:tblStylePr>
+    <w:tblStylePr w:type="lastCol">
+      <w:rPr>
+        <w:b/>
+        <w:bCs/>
+        <w:color w:val="FFFFFF" w:themeColor="background1"/>
+      </w:rPr>
+      <w:tblPr/>
+      <w:tcPr>
+        <w:tcBorders>
+          <w:top w:val="single" w:sz="4" w:space="0" w:color="FFFFFF" w:themeColor="background1"/>
+          <w:bottom w:val="single" w:sz="4" w:space="0" w:color="FFFFFF" w:themeColor="background1"/>
+          <w:right w:val="single" w:sz="4" w:space="0" w:color="FFFFFF" w:themeColor="background1"/>
+          <w:insideV w:val="nil"/>
+        </w:tcBorders>
+        <w:shd w:val="clear" w:color="auto" w:fill="4472C4" w:themeFill="accent5"/>
+      </w:tcPr>
+    </w:tblStylePr>
+    <w:tblStylePr w:type="band1Vert">
+      <w:tblPr/>
+      <w:tcPr>
+        <w:shd w:val="clear" w:color="auto" w:fill="B4C6E7" w:themeFill="accent5" w:themeFillTint="66"/>
+      </w:tcPr>
+    </w:tblStylePr>
+    <w:tblStylePr w:type="band1Horz">
+      <w:tblPr/>
+      <w:tcPr>
+        <w:shd w:val="clear" w:color="auto" w:fill="B4C6E7" w:themeFill="accent5" w:themeFillTint="66"/>
+      </w:tcPr>
+    </w:tblStylePr>
+  </w:style>
+  <w:style w:type="table" w:styleId="Tabladecuadrcula1clara-nfasis5">
+    <w:name w:val="Grid Table 1 Light Accent 5"/>
+    <w:basedOn w:val="Tablanormal"/>
+    <w:uiPriority w:val="46"/>
+    <w:rsid w:val="00434435"/>
+    <w:pPr>
+      <w:spacing w:after="0" w:line="240" w:lineRule="auto"/>
+    </w:pPr>
+    <w:tblPr>
+      <w:tblStyleRowBandSize w:val="1"/>
+      <w:tblStyleColBandSize w:val="1"/>
+      <w:tblInd w:w="0" w:type="dxa"/>
+      <w:tblBorders>
+        <w:top w:val="single" w:sz="4" w:space="0" w:color="B4C6E7" w:themeColor="accent5" w:themeTint="66"/>
+        <w:left w:val="single" w:sz="4" w:space="0" w:color="B4C6E7" w:themeColor="accent5" w:themeTint="66"/>
+        <w:bottom w:val="single" w:sz="4" w:space="0" w:color="B4C6E7" w:themeColor="accent5" w:themeTint="66"/>
+        <w:right w:val="single" w:sz="4" w:space="0" w:color="B4C6E7" w:themeColor="accent5" w:themeTint="66"/>
+        <w:insideH w:val="single" w:sz="4" w:space="0" w:color="B4C6E7" w:themeColor="accent5" w:themeTint="66"/>
+        <w:insideV w:val="single" w:sz="4" w:space="0" w:color="B4C6E7" w:themeColor="accent5" w:themeTint="66"/>
+      </w:tblBorders>
+      <w:tblCellMar>
+        <w:top w:w="0" w:type="dxa"/>
+        <w:left w:w="108" w:type="dxa"/>
+        <w:bottom w:w="0" w:type="dxa"/>
+        <w:right w:w="108" w:type="dxa"/>
+      </w:tblCellMar>
+    </w:tblPr>
+    <w:tblStylePr w:type="firstRow">
+      <w:rPr>
+        <w:b/>
+        <w:bCs/>
+      </w:rPr>
+      <w:tblPr/>
+      <w:tcPr>
+        <w:tcBorders>
+          <w:bottom w:val="single" w:sz="12" w:space="0" w:color="8EAADB" w:themeColor="accent5" w:themeTint="99"/>
+        </w:tcBorders>
+      </w:tcPr>
+    </w:tblStylePr>
+    <w:tblStylePr w:type="lastRow">
+      <w:rPr>
+        <w:b/>
+        <w:bCs/>
+      </w:rPr>
+      <w:tblPr/>
+      <w:tcPr>
+        <w:tcBorders>
+          <w:top w:val="double" w:sz="2" w:space="0" w:color="8EAADB" w:themeColor="accent5" w:themeTint="99"/>
+        </w:tcBorders>
+      </w:tcPr>
+    </w:tblStylePr>
+    <w:tblStylePr w:type="firstCol">
+      <w:rPr>
+        <w:b/>
+        <w:bCs/>
+      </w:rPr>
+    </w:tblStylePr>
+    <w:tblStylePr w:type="lastCol">
+      <w:rPr>
+        <w:b/>
+        <w:bCs/>
+      </w:rPr>
+    </w:tblStylePr>
+  </w:style>
+  <w:style w:type="table" w:styleId="Tabladecuadrcula2-nfasis5">
+    <w:name w:val="Grid Table 2 Accent 5"/>
+    <w:basedOn w:val="Tablanormal"/>
+    <w:uiPriority w:val="47"/>
+    <w:rsid w:val="00434435"/>
+    <w:pPr>
+      <w:spacing w:after="0" w:line="240" w:lineRule="auto"/>
+    </w:pPr>
+    <w:tblPr>
+      <w:tblStyleRowBandSize w:val="1"/>
+      <w:tblStyleColBandSize w:val="1"/>
+      <w:tblInd w:w="0" w:type="dxa"/>
+      <w:tblBorders>
+        <w:top w:val="single" w:sz="2" w:space="0" w:color="8EAADB" w:themeColor="accent5" w:themeTint="99"/>
+        <w:bottom w:val="single" w:sz="2" w:space="0" w:color="8EAADB" w:themeColor="accent5" w:themeTint="99"/>
+        <w:insideH w:val="single" w:sz="2" w:space="0" w:color="8EAADB" w:themeColor="accent5" w:themeTint="99"/>
+        <w:insideV w:val="single" w:sz="2" w:space="0" w:color="8EAADB" w:themeColor="accent5" w:themeTint="99"/>
+      </w:tblBorders>
+      <w:tblCellMar>
+        <w:top w:w="0" w:type="dxa"/>
+        <w:left w:w="108" w:type="dxa"/>
+        <w:bottom w:w="0" w:type="dxa"/>
+        <w:right w:w="108" w:type="dxa"/>
+      </w:tblCellMar>
+    </w:tblPr>
+    <w:tblStylePr w:type="firstRow">
+      <w:rPr>
+        <w:b/>
+        <w:bCs/>
+      </w:rPr>
+      <w:tblPr/>
+      <w:tcPr>
+        <w:tcBorders>
+          <w:top w:val="nil"/>
+          <w:bottom w:val="single" w:sz="12" w:space="0" w:color="8EAADB" w:themeColor="accent5" w:themeTint="99"/>
+          <w:insideH w:val="nil"/>
+          <w:insideV w:val="nil"/>
+        </w:tcBorders>
+        <w:shd w:val="clear" w:color="auto" w:fill="FFFFFF" w:themeFill="background1"/>
+      </w:tcPr>
+    </w:tblStylePr>
+    <w:tblStylePr w:type="lastRow">
+      <w:rPr>
+        <w:b/>
+        <w:bCs/>
+      </w:rPr>
+      <w:tblPr/>
+      <w:tcPr>
+        <w:tcBorders>
+          <w:top w:val="double" w:sz="2" w:space="0" w:color="8EAADB" w:themeColor="accent5" w:themeTint="99"/>
+          <w:bottom w:val="nil"/>
+          <w:insideH w:val="nil"/>
+          <w:insideV w:val="nil"/>
+        </w:tcBorders>
+        <w:shd w:val="clear" w:color="auto" w:fill="FFFFFF" w:themeFill="background1"/>
+      </w:tcPr>
+    </w:tblStylePr>
+    <w:tblStylePr w:type="firstCol">
+      <w:rPr>
+        <w:b/>
+        <w:bCs/>
+      </w:rPr>
+    </w:tblStylePr>
+    <w:tblStylePr w:type="lastCol">
+      <w:rPr>
+        <w:b/>
+        <w:bCs/>
+      </w:rPr>
+    </w:tblStylePr>
+    <w:tblStylePr w:type="band1Vert">
+      <w:tblPr/>
+      <w:tcPr>
+        <w:shd w:val="clear" w:color="auto" w:fill="D9E2F3" w:themeFill="accent5" w:themeFillTint="33"/>
+      </w:tcPr>
+    </w:tblStylePr>
+    <w:tblStylePr w:type="band1Horz">
+      <w:tblPr/>
+      <w:tcPr>
+        <w:shd w:val="clear" w:color="auto" w:fill="D9E2F3" w:themeFill="accent5" w:themeFillTint="33"/>
+      </w:tcPr>
+    </w:tblStylePr>
+  </w:style>
+  <w:style w:type="table" w:styleId="Tabladecuadrcula2-nfasis1">
+    <w:name w:val="Grid Table 2 Accent 1"/>
+    <w:basedOn w:val="Tablanormal"/>
+    <w:uiPriority w:val="47"/>
+    <w:rsid w:val="00434435"/>
+    <w:pPr>
+      <w:spacing w:after="0" w:line="240" w:lineRule="auto"/>
+    </w:pPr>
+    <w:tblPr>
+      <w:tblStyleRowBandSize w:val="1"/>
+      <w:tblStyleColBandSize w:val="1"/>
+      <w:tblInd w:w="0" w:type="dxa"/>
+      <w:tblBorders>
+        <w:top w:val="single" w:sz="2" w:space="0" w:color="9CC2E5" w:themeColor="accent1" w:themeTint="99"/>
+        <w:bottom w:val="single" w:sz="2" w:space="0" w:color="9CC2E5" w:themeColor="accent1" w:themeTint="99"/>
+        <w:insideH w:val="single" w:sz="2" w:space="0" w:color="9CC2E5" w:themeColor="accent1" w:themeTint="99"/>
+        <w:insideV w:val="single" w:sz="2" w:space="0" w:color="9CC2E5" w:themeColor="accent1" w:themeTint="99"/>
+      </w:tblBorders>
+      <w:tblCellMar>
+        <w:top w:w="0" w:type="dxa"/>
+        <w:left w:w="108" w:type="dxa"/>
+        <w:bottom w:w="0" w:type="dxa"/>
+        <w:right w:w="108" w:type="dxa"/>
+      </w:tblCellMar>
+    </w:tblPr>
+    <w:tblStylePr w:type="firstRow">
+      <w:rPr>
+        <w:b/>
+        <w:bCs/>
+      </w:rPr>
+      <w:tblPr/>
+      <w:tcPr>
+        <w:tcBorders>
+          <w:top w:val="nil"/>
+          <w:bottom w:val="single" w:sz="12" w:space="0" w:color="9CC2E5" w:themeColor="accent1" w:themeTint="99"/>
+          <w:insideH w:val="nil"/>
+          <w:insideV w:val="nil"/>
+        </w:tcBorders>
+        <w:shd w:val="clear" w:color="auto" w:fill="FFFFFF" w:themeFill="background1"/>
+      </w:tcPr>
+    </w:tblStylePr>
+    <w:tblStylePr w:type="lastRow">
+      <w:rPr>
+        <w:b/>
+        <w:bCs/>
+      </w:rPr>
+      <w:tblPr/>
+      <w:tcPr>
+        <w:tcBorders>
+          <w:top w:val="double" w:sz="2" w:space="0" w:color="9CC2E5" w:themeColor="accent1" w:themeTint="99"/>
+          <w:bottom w:val="nil"/>
+          <w:insideH w:val="nil"/>
+          <w:insideV w:val="nil"/>
+        </w:tcBorders>
+        <w:shd w:val="clear" w:color="auto" w:fill="FFFFFF" w:themeFill="background1"/>
+      </w:tcPr>
+    </w:tblStylePr>
+    <w:tblStylePr w:type="firstCol">
+      <w:rPr>
+        <w:b/>
+        <w:bCs/>
+      </w:rPr>
+    </w:tblStylePr>
+    <w:tblStylePr w:type="lastCol">
+      <w:rPr>
+        <w:b/>
+        <w:bCs/>
+      </w:rPr>
+    </w:tblStylePr>
+    <w:tblStylePr w:type="band1Vert">
+      <w:tblPr/>
+      <w:tcPr>
+        <w:shd w:val="clear" w:color="auto" w:fill="DEEAF6" w:themeFill="accent1" w:themeFillTint="33"/>
+      </w:tcPr>
+    </w:tblStylePr>
+    <w:tblStylePr w:type="band1Horz">
+      <w:tblPr/>
+      <w:tcPr>
+        <w:shd w:val="clear" w:color="auto" w:fill="DEEAF6" w:themeFill="accent1" w:themeFillTint="33"/>
+      </w:tcPr>
+    </w:tblStylePr>
+  </w:style>
 </w:styles>
 </file>
 
@@ -11142,7 +13820,7 @@
 </file>
 
 <file path=customXml/itemProps1.xml><?xml version="1.0" encoding="utf-8"?>
-<ds:datastoreItem xmlns:ds="http://schemas.openxmlformats.org/officeDocument/2006/customXml" ds:itemID="{09B7B68B-44E4-4A3A-B74C-BED788D1FB18}">
+<ds:datastoreItem xmlns:ds="http://schemas.openxmlformats.org/officeDocument/2006/customXml" ds:itemID="{87D34DF1-9863-44D0-86A5-CD3A6589C499}">
   <ds:schemaRefs>
     <ds:schemaRef ds:uri="http://schemas.openxmlformats.org/officeDocument/2006/bibliography"/>
   </ds:schemaRefs>

</xml_diff>